<commit_message>
Added two stage build to ensure using the correct python, improvements to the build process and plotting
</commit_message>
<xml_diff>
--- a/docs/MultiValue Bookstore - Python sample 1.docx
+++ b/docs/MultiValue Bookstore - Python sample 1.docx
@@ -33,6 +33,28 @@
     </w:p>
     <w:p>
       <w:pPr>
+        <w:rPr>
+          <w:lang w:val="en-GB"/>
+        </w:rPr>
+      </w:pPr>
+      <w:r>
+        <w:rPr>
+          <w:sz w:val="40"/>
+          <w:lang w:val="en-GB"/>
+        </w:rPr>
+        <w:t>Python Samples volume 1.</w:t>
+      </w:r>
+      <w:r>
+        <w:rPr>
+          <w:lang w:val="en-GB"/>
+        </w:rPr>
+        <w:br w:type="page"/>
+      </w:r>
+      <w:bookmarkStart w:id="0" w:name="_GoBack"/>
+      <w:bookmarkEnd w:id="0"/>
+    </w:p>
+    <w:p>
+      <w:pPr>
         <w:pStyle w:val="Title"/>
         <w:rPr>
           <w:lang w:val="en-GB"/>
@@ -42,7 +64,1703 @@
         <w:rPr>
           <w:lang w:val="en-GB"/>
         </w:rPr>
+        <w:lastRenderedPageBreak/>
         <w:t>Python Sample 1</w:t>
+      </w:r>
+    </w:p>
+    <w:p>
+      <w:pPr>
+        <w:rPr>
+          <w:sz w:val="36"/>
+          <w:lang w:val="en-GB"/>
+        </w:rPr>
+      </w:pPr>
+      <w:r>
+        <w:rPr>
+          <w:sz w:val="36"/>
+          <w:lang w:val="en-GB"/>
+        </w:rPr>
+        <w:t>Sales Charting</w:t>
+      </w:r>
+    </w:p>
+    <w:p>
+      <w:pPr>
+        <w:rPr>
+          <w:lang w:val="en-GB"/>
+        </w:rPr>
+      </w:pPr>
+    </w:p>
+    <w:p>
+      <w:pPr>
+        <w:rPr>
+          <w:lang w:val="en-GB"/>
+        </w:rPr>
+      </w:pPr>
+      <w:r>
+        <w:rPr>
+          <w:lang w:val="en-GB"/>
+        </w:rPr>
+        <w:br w:type="page"/>
+      </w:r>
+    </w:p>
+    <w:p>
+      <w:pPr>
+        <w:pStyle w:val="Heading2"/>
+        <w:rPr>
+          <w:lang w:val="en-GB"/>
+        </w:rPr>
+      </w:pPr>
+      <w:r>
+        <w:rPr>
+          <w:lang w:val="en-GB"/>
+        </w:rPr>
+        <w:lastRenderedPageBreak/>
+        <w:t>Introduction</w:t>
+      </w:r>
+    </w:p>
+    <w:p>
+      <w:pPr>
+        <w:rPr>
+          <w:lang w:val="en-GB"/>
+        </w:rPr>
+      </w:pPr>
+    </w:p>
+    <w:p>
+      <w:pPr>
+        <w:rPr>
+          <w:lang w:val="en-GB"/>
+        </w:rPr>
+      </w:pPr>
+      <w:r>
+        <w:rPr>
+          <w:lang w:val="en-GB"/>
+        </w:rPr>
+        <w:t>The Bookstore development team received the following user story into their backlog:</w:t>
+      </w:r>
+    </w:p>
+    <w:p>
+      <w:pPr>
+        <w:rPr>
+          <w:lang w:val="en-GB"/>
+        </w:rPr>
+      </w:pPr>
+    </w:p>
+    <w:p>
+      <w:pPr>
+        <w:rPr>
+          <w:lang w:val="en-GB"/>
+        </w:rPr>
+      </w:pPr>
+    </w:p>
+    <w:p>
+      <w:pPr>
+        <w:ind w:left="720"/>
+        <w:rPr>
+          <w:lang w:val="en-GB"/>
+        </w:rPr>
+      </w:pPr>
+      <w:r>
+        <w:rPr>
+          <w:noProof/>
+          <w:lang w:val="en-GB"/>
+        </w:rPr>
+        <mc:AlternateContent>
+          <mc:Choice Requires="wps">
+            <w:drawing>
+              <wp:inline distT="0" distB="0" distL="0" distR="0" wp14:anchorId="1A645125" wp14:editId="1589C3F9">
+                <wp:extent cx="3943350" cy="1404620"/>
+                <wp:effectExtent l="0" t="0" r="19050" b="17780"/>
+                <wp:docPr id="1" name="Text Box 2"/>
+                <wp:cNvGraphicFramePr>
+                  <a:graphicFrameLocks xmlns:a="http://schemas.openxmlformats.org/drawingml/2006/main"/>
+                </wp:cNvGraphicFramePr>
+                <a:graphic xmlns:a="http://schemas.openxmlformats.org/drawingml/2006/main">
+                  <a:graphicData uri="http://schemas.microsoft.com/office/word/2010/wordprocessingShape">
+                    <wps:wsp>
+                      <wps:cNvSpPr txBox="1">
+                        <a:spLocks noChangeArrowheads="1"/>
+                      </wps:cNvSpPr>
+                      <wps:spPr bwMode="auto">
+                        <a:xfrm>
+                          <a:off x="0" y="0"/>
+                          <a:ext cx="3943350" cy="1404620"/>
+                        </a:xfrm>
+                        <a:prstGeom prst="rect">
+                          <a:avLst/>
+                        </a:prstGeom>
+                        <a:solidFill>
+                          <a:schemeClr val="accent4">
+                            <a:lumMod val="20000"/>
+                            <a:lumOff val="80000"/>
+                          </a:schemeClr>
+                        </a:solidFill>
+                        <a:ln w="9525">
+                          <a:solidFill>
+                            <a:srgbClr val="000000"/>
+                          </a:solidFill>
+                          <a:miter lim="800000"/>
+                          <a:headEnd/>
+                          <a:tailEnd/>
+                        </a:ln>
+                      </wps:spPr>
+                      <wps:txbx>
+                        <w:txbxContent>
+                          <w:p>
+                            <w:pPr>
+                              <w:ind w:left="720"/>
+                              <w:rPr>
+                                <w:lang w:val="en-GB"/>
+                              </w:rPr>
+                            </w:pPr>
+                            <w:r>
+                              <w:rPr>
+                                <w:b/>
+                                <w:lang w:val="en-GB"/>
+                              </w:rPr>
+                              <w:t>As a</w:t>
+                            </w:r>
+                            <w:r>
+                              <w:rPr>
+                                <w:lang w:val="en-GB"/>
+                              </w:rPr>
+                              <w:t xml:space="preserve"> Sales Director</w:t>
+                            </w:r>
+                          </w:p>
+                          <w:p>
+                            <w:pPr>
+                              <w:ind w:left="720"/>
+                              <w:rPr>
+                                <w:lang w:val="en-GB"/>
+                              </w:rPr>
+                            </w:pPr>
+                            <w:r>
+                              <w:rPr>
+                                <w:b/>
+                                <w:lang w:val="en-GB"/>
+                              </w:rPr>
+                              <w:t>I want to</w:t>
+                            </w:r>
+                            <w:r>
+                              <w:rPr>
+                                <w:lang w:val="en-GB"/>
+                              </w:rPr>
+                              <w:t xml:space="preserve"> visualize our sales performance across genres</w:t>
+                            </w:r>
+                          </w:p>
+                          <w:p>
+                            <w:pPr>
+                              <w:ind w:left="720"/>
+                              <w:rPr>
+                                <w:lang w:val="en-GB"/>
+                              </w:rPr>
+                            </w:pPr>
+                            <w:r>
+                              <w:rPr>
+                                <w:b/>
+                                <w:lang w:val="en-GB"/>
+                              </w:rPr>
+                              <w:t>So that</w:t>
+                            </w:r>
+                            <w:r>
+                              <w:rPr>
+                                <w:lang w:val="en-GB"/>
+                              </w:rPr>
+                              <w:t xml:space="preserve"> we can focus on new promotions.</w:t>
+                            </w:r>
+                          </w:p>
+                        </w:txbxContent>
+                      </wps:txbx>
+                      <wps:bodyPr rot="0" vert="horz" wrap="square" lIns="91440" tIns="45720" rIns="91440" bIns="45720" anchor="t" anchorCtr="0">
+                        <a:spAutoFit/>
+                      </wps:bodyPr>
+                    </wps:wsp>
+                  </a:graphicData>
+                </a:graphic>
+              </wp:inline>
+            </w:drawing>
+          </mc:Choice>
+          <mc:Fallback>
+            <w:pict>
+              <v:shapetype w14:anchorId="1A645125" id="_x0000_t202" coordsize="21600,21600" o:spt="202" path="m,l,21600r21600,l21600,xe">
+                <v:stroke joinstyle="miter"/>
+                <v:path gradientshapeok="t" o:connecttype="rect"/>
+              </v:shapetype>
+              <v:shape id="Text Box 2" o:spid="_x0000_s1026" type="#_x0000_t202" style="width:310.5pt;height:110.6pt;visibility:visible;mso-wrap-style:square;mso-left-percent:-10001;mso-top-percent:-10001;mso-position-horizontal:absolute;mso-position-horizontal-relative:char;mso-position-vertical:absolute;mso-position-vertical-relative:line;mso-left-percent:-10001;mso-top-percent:-10001;v-text-anchor:top" o:gfxdata="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" fillcolor="#fff2cc [663]">
+                <v:textbox style="mso-fit-shape-to-text:t">
+                  <w:txbxContent>
+                    <w:p>
+                      <w:pPr>
+                        <w:ind w:left="720"/>
+                        <w:rPr>
+                          <w:lang w:val="en-GB"/>
+                        </w:rPr>
+                      </w:pPr>
+                      <w:r>
+                        <w:rPr>
+                          <w:b/>
+                          <w:lang w:val="en-GB"/>
+                        </w:rPr>
+                        <w:t>As a</w:t>
+                      </w:r>
+                      <w:r>
+                        <w:rPr>
+                          <w:lang w:val="en-GB"/>
+                        </w:rPr>
+                        <w:t xml:space="preserve"> Sales Director</w:t>
+                      </w:r>
+                    </w:p>
+                    <w:p>
+                      <w:pPr>
+                        <w:ind w:left="720"/>
+                        <w:rPr>
+                          <w:lang w:val="en-GB"/>
+                        </w:rPr>
+                      </w:pPr>
+                      <w:r>
+                        <w:rPr>
+                          <w:b/>
+                          <w:lang w:val="en-GB"/>
+                        </w:rPr>
+                        <w:t>I want to</w:t>
+                      </w:r>
+                      <w:r>
+                        <w:rPr>
+                          <w:lang w:val="en-GB"/>
+                        </w:rPr>
+                        <w:t xml:space="preserve"> </w:t>
+                      </w:r>
+                      <w:r>
+                        <w:rPr>
+                          <w:lang w:val="en-GB"/>
+                        </w:rPr>
+                        <w:t>visualize our sales performance across genres</w:t>
+                      </w:r>
+                    </w:p>
+                    <w:p>
+                      <w:pPr>
+                        <w:ind w:left="720"/>
+                        <w:rPr>
+                          <w:lang w:val="en-GB"/>
+                        </w:rPr>
+                      </w:pPr>
+                      <w:r>
+                        <w:rPr>
+                          <w:b/>
+                          <w:lang w:val="en-GB"/>
+                        </w:rPr>
+                        <w:t>So that</w:t>
+                      </w:r>
+                      <w:r>
+                        <w:rPr>
+                          <w:lang w:val="en-GB"/>
+                        </w:rPr>
+                        <w:t xml:space="preserve"> we can focus on new promotions</w:t>
+                      </w:r>
+                      <w:r>
+                        <w:rPr>
+                          <w:lang w:val="en-GB"/>
+                        </w:rPr>
+                        <w:t>.</w:t>
+                      </w:r>
+                    </w:p>
+                  </w:txbxContent>
+                </v:textbox>
+                <w10:anchorlock/>
+              </v:shape>
+            </w:pict>
+          </mc:Fallback>
+        </mc:AlternateContent>
+      </w:r>
+    </w:p>
+    <w:p>
+      <w:pPr>
+        <w:rPr>
+          <w:b/>
+          <w:lang w:val="en-GB"/>
+        </w:rPr>
+      </w:pPr>
+    </w:p>
+    <w:p>
+      <w:pPr>
+        <w:rPr>
+          <w:b/>
+          <w:lang w:val="en-GB"/>
+        </w:rPr>
+      </w:pPr>
+    </w:p>
+    <w:p>
+      <w:pPr>
+        <w:rPr>
+          <w:b/>
+          <w:lang w:val="en-GB"/>
+        </w:rPr>
+      </w:pPr>
+    </w:p>
+    <w:p>
+      <w:pPr>
+        <w:pStyle w:val="NormalWeb"/>
+        <w:spacing w:before="0" w:beforeAutospacing="0" w:after="0" w:afterAutospacing="0"/>
+        <w:rPr>
+          <w:rFonts w:asciiTheme="minorHAnsi" w:hAnsiTheme="minorHAnsi" w:cstheme="minorHAnsi"/>
+          <w:color w:val="000000"/>
+          <w:sz w:val="22"/>
+          <w:szCs w:val="22"/>
+        </w:rPr>
+      </w:pPr>
+      <w:r>
+        <w:rPr>
+          <w:rFonts w:asciiTheme="minorHAnsi" w:hAnsiTheme="minorHAnsi" w:cstheme="minorHAnsi"/>
+          <w:color w:val="000000"/>
+          <w:sz w:val="22"/>
+          <w:szCs w:val="22"/>
+        </w:rPr>
+        <w:t>‘Hey, I can do that’, said Matthew, ‘That is easy under Python. There are loads of charting libraries and most of them work with pandas’.</w:t>
+      </w:r>
+    </w:p>
+    <w:p>
+      <w:pPr>
+        <w:pStyle w:val="NormalWeb"/>
+        <w:spacing w:before="0" w:beforeAutospacing="0" w:after="0" w:afterAutospacing="0"/>
+        <w:rPr>
+          <w:rFonts w:asciiTheme="minorHAnsi" w:hAnsiTheme="minorHAnsi" w:cstheme="minorHAnsi"/>
+          <w:color w:val="000000"/>
+          <w:sz w:val="22"/>
+          <w:szCs w:val="22"/>
+        </w:rPr>
+      </w:pPr>
+      <w:r>
+        <w:rPr>
+          <w:rFonts w:asciiTheme="minorHAnsi" w:hAnsiTheme="minorHAnsi" w:cstheme="minorHAnsi"/>
+          <w:color w:val="000000"/>
+          <w:sz w:val="22"/>
+          <w:szCs w:val="22"/>
+        </w:rPr>
+        <w:br/>
+        <w:t xml:space="preserve">The team looked at him strangely. ‘What's this got to do with pandas?’ asked Sarah whose desk had pictures of black and white mammals. </w:t>
+      </w:r>
+    </w:p>
+    <w:p>
+      <w:pPr>
+        <w:pStyle w:val="NormalWeb"/>
+        <w:spacing w:before="0" w:beforeAutospacing="0" w:after="0" w:afterAutospacing="0"/>
+        <w:rPr>
+          <w:rFonts w:asciiTheme="minorHAnsi" w:hAnsiTheme="minorHAnsi" w:cstheme="minorHAnsi"/>
+          <w:color w:val="000000"/>
+          <w:sz w:val="22"/>
+          <w:szCs w:val="22"/>
+        </w:rPr>
+      </w:pPr>
+      <w:r>
+        <w:rPr>
+          <w:rFonts w:asciiTheme="minorHAnsi" w:hAnsiTheme="minorHAnsi" w:cstheme="minorHAnsi"/>
+          <w:color w:val="000000"/>
+          <w:sz w:val="22"/>
+          <w:szCs w:val="22"/>
+        </w:rPr>
+        <w:br/>
+        <w:t>‘Not those pandas’, Matthew explained. ‘It's a standard Python library for manipulating data using in data science. You load it with data and then lots of other packages use it. That's the way the Python community works, we all help each other.’</w:t>
+      </w:r>
+    </w:p>
+    <w:p>
+      <w:pPr>
+        <w:pStyle w:val="NormalWeb"/>
+        <w:spacing w:before="0" w:beforeAutospacing="0" w:after="0" w:afterAutospacing="0"/>
+        <w:rPr>
+          <w:rFonts w:asciiTheme="minorHAnsi" w:hAnsiTheme="minorHAnsi" w:cstheme="minorHAnsi"/>
+          <w:color w:val="000000"/>
+          <w:sz w:val="22"/>
+          <w:szCs w:val="22"/>
+        </w:rPr>
+      </w:pPr>
+      <w:r>
+        <w:rPr>
+          <w:rFonts w:asciiTheme="minorHAnsi" w:hAnsiTheme="minorHAnsi" w:cstheme="minorHAnsi"/>
+          <w:color w:val="000000"/>
+          <w:sz w:val="22"/>
+          <w:szCs w:val="22"/>
+        </w:rPr>
+        <w:br/>
+        <w:t>‘Wow’, said James, ‘we could do with some of that here’.</w:t>
+      </w:r>
+    </w:p>
+    <w:p>
+      <w:pPr>
+        <w:pStyle w:val="NormalWeb"/>
+        <w:spacing w:before="0" w:beforeAutospacing="0" w:after="0" w:afterAutospacing="0"/>
+        <w:rPr>
+          <w:rFonts w:asciiTheme="minorHAnsi" w:hAnsiTheme="minorHAnsi" w:cstheme="minorHAnsi"/>
+          <w:color w:val="000000"/>
+          <w:sz w:val="22"/>
+          <w:szCs w:val="22"/>
+        </w:rPr>
+      </w:pPr>
+      <w:r>
+        <w:rPr>
+          <w:rFonts w:asciiTheme="minorHAnsi" w:hAnsiTheme="minorHAnsi" w:cstheme="minorHAnsi"/>
+          <w:color w:val="000000"/>
+          <w:sz w:val="22"/>
+          <w:szCs w:val="22"/>
+        </w:rPr>
+        <w:t xml:space="preserve"> </w:t>
+      </w:r>
+      <w:r>
+        <w:rPr>
+          <w:rFonts w:asciiTheme="minorHAnsi" w:hAnsiTheme="minorHAnsi" w:cstheme="minorHAnsi"/>
+          <w:color w:val="000000"/>
+          <w:sz w:val="22"/>
+          <w:szCs w:val="22"/>
+        </w:rPr>
+        <w:br/>
+        <w:t>The others ignored him</w:t>
+      </w:r>
+      <w:r>
+        <w:rPr>
+          <w:rFonts w:asciiTheme="minorHAnsi" w:hAnsiTheme="minorHAnsi" w:cstheme="minorHAnsi"/>
+          <w:color w:val="000000"/>
+          <w:sz w:val="22"/>
+          <w:szCs w:val="22"/>
+        </w:rPr>
+        <w:br/>
+      </w:r>
+    </w:p>
+    <w:p>
+      <w:pPr>
+        <w:pStyle w:val="NormalWeb"/>
+        <w:spacing w:before="0" w:beforeAutospacing="0" w:after="0" w:afterAutospacing="0"/>
+        <w:rPr>
+          <w:rFonts w:asciiTheme="minorHAnsi" w:hAnsiTheme="minorHAnsi" w:cstheme="minorHAnsi"/>
+          <w:color w:val="000000"/>
+          <w:sz w:val="22"/>
+          <w:szCs w:val="22"/>
+        </w:rPr>
+      </w:pPr>
+      <w:r>
+        <w:rPr>
+          <w:rFonts w:asciiTheme="minorHAnsi" w:hAnsiTheme="minorHAnsi" w:cstheme="minorHAnsi"/>
+          <w:color w:val="000000"/>
+          <w:sz w:val="22"/>
+          <w:szCs w:val="22"/>
+        </w:rPr>
+        <w:t>‘</w:t>
+      </w:r>
+      <w:proofErr w:type="gramStart"/>
+      <w:r>
+        <w:rPr>
+          <w:rFonts w:asciiTheme="minorHAnsi" w:hAnsiTheme="minorHAnsi" w:cstheme="minorHAnsi"/>
+          <w:color w:val="000000"/>
+          <w:sz w:val="22"/>
+          <w:szCs w:val="22"/>
+        </w:rPr>
+        <w:t>So</w:t>
+      </w:r>
+      <w:proofErr w:type="gramEnd"/>
+      <w:r>
+        <w:rPr>
+          <w:rFonts w:asciiTheme="minorHAnsi" w:hAnsiTheme="minorHAnsi" w:cstheme="minorHAnsi"/>
+          <w:color w:val="000000"/>
+          <w:sz w:val="22"/>
+          <w:szCs w:val="22"/>
+        </w:rPr>
+        <w:t xml:space="preserve"> what would you need?’ asked Sarah more helpfully.</w:t>
+      </w:r>
+    </w:p>
+    <w:p>
+      <w:pPr>
+        <w:pStyle w:val="NormalWeb"/>
+        <w:spacing w:before="0" w:beforeAutospacing="0" w:after="0" w:afterAutospacing="0"/>
+        <w:rPr>
+          <w:rFonts w:asciiTheme="minorHAnsi" w:hAnsiTheme="minorHAnsi" w:cstheme="minorHAnsi"/>
+          <w:color w:val="000000"/>
+          <w:sz w:val="22"/>
+          <w:szCs w:val="22"/>
+        </w:rPr>
+      </w:pPr>
+      <w:r>
+        <w:rPr>
+          <w:rFonts w:asciiTheme="minorHAnsi" w:hAnsiTheme="minorHAnsi" w:cstheme="minorHAnsi"/>
+          <w:color w:val="000000"/>
+          <w:sz w:val="22"/>
+          <w:szCs w:val="22"/>
+        </w:rPr>
+        <w:br/>
+      </w:r>
+      <w:r>
+        <w:rPr>
+          <w:rFonts w:asciiTheme="minorHAnsi" w:hAnsiTheme="minorHAnsi" w:cstheme="minorHAnsi"/>
+          <w:color w:val="000000"/>
+          <w:sz w:val="22"/>
+          <w:szCs w:val="22"/>
+        </w:rPr>
+        <w:t>‘</w:t>
+      </w:r>
+      <w:r>
+        <w:rPr>
+          <w:rFonts w:asciiTheme="minorHAnsi" w:hAnsiTheme="minorHAnsi" w:cstheme="minorHAnsi"/>
+          <w:color w:val="000000"/>
+          <w:sz w:val="22"/>
+          <w:szCs w:val="22"/>
+        </w:rPr>
+        <w:t>I just need a way to grab the sales figures out of UniVerse</w:t>
+      </w:r>
+      <w:r>
+        <w:rPr>
+          <w:rFonts w:asciiTheme="minorHAnsi" w:hAnsiTheme="minorHAnsi" w:cstheme="minorHAnsi"/>
+          <w:color w:val="000000"/>
+          <w:sz w:val="22"/>
+          <w:szCs w:val="22"/>
+        </w:rPr>
+        <w:t>’</w:t>
+      </w:r>
+      <w:r>
+        <w:rPr>
+          <w:rFonts w:asciiTheme="minorHAnsi" w:hAnsiTheme="minorHAnsi" w:cstheme="minorHAnsi"/>
+          <w:color w:val="000000"/>
+          <w:sz w:val="22"/>
+          <w:szCs w:val="22"/>
+        </w:rPr>
+        <w:t>, Matthew answered.</w:t>
+      </w:r>
+    </w:p>
+    <w:p>
+      <w:pPr>
+        <w:pStyle w:val="NormalWeb"/>
+        <w:spacing w:before="0" w:beforeAutospacing="0" w:after="0" w:afterAutospacing="0"/>
+        <w:rPr>
+          <w:rFonts w:asciiTheme="minorHAnsi" w:hAnsiTheme="minorHAnsi" w:cstheme="minorHAnsi"/>
+          <w:color w:val="000000"/>
+          <w:sz w:val="22"/>
+          <w:szCs w:val="22"/>
+        </w:rPr>
+      </w:pPr>
+      <w:r>
+        <w:rPr>
+          <w:rFonts w:asciiTheme="minorHAnsi" w:hAnsiTheme="minorHAnsi" w:cstheme="minorHAnsi"/>
+          <w:color w:val="000000"/>
+          <w:sz w:val="22"/>
+          <w:szCs w:val="22"/>
+        </w:rPr>
+        <w:br/>
+      </w:r>
+      <w:r>
+        <w:rPr>
+          <w:rFonts w:asciiTheme="minorHAnsi" w:hAnsiTheme="minorHAnsi" w:cstheme="minorHAnsi"/>
+          <w:color w:val="000000"/>
+          <w:sz w:val="22"/>
+          <w:szCs w:val="22"/>
+        </w:rPr>
+        <w:t>‘</w:t>
+      </w:r>
+      <w:r>
+        <w:rPr>
+          <w:rFonts w:asciiTheme="minorHAnsi" w:hAnsiTheme="minorHAnsi" w:cstheme="minorHAnsi"/>
+          <w:color w:val="000000"/>
+          <w:sz w:val="22"/>
+          <w:szCs w:val="22"/>
+        </w:rPr>
+        <w:t>Well that's easy</w:t>
+      </w:r>
+      <w:r>
+        <w:rPr>
+          <w:rFonts w:asciiTheme="minorHAnsi" w:hAnsiTheme="minorHAnsi" w:cstheme="minorHAnsi"/>
+          <w:color w:val="000000"/>
+          <w:sz w:val="22"/>
+          <w:szCs w:val="22"/>
+        </w:rPr>
+        <w:t xml:space="preserve"> on our side’</w:t>
+      </w:r>
+      <w:r>
+        <w:rPr>
+          <w:rFonts w:asciiTheme="minorHAnsi" w:hAnsiTheme="minorHAnsi" w:cstheme="minorHAnsi"/>
+          <w:color w:val="000000"/>
+          <w:sz w:val="22"/>
+          <w:szCs w:val="22"/>
+        </w:rPr>
+        <w:t xml:space="preserve">, said James. </w:t>
+      </w:r>
+      <w:r>
+        <w:rPr>
+          <w:rFonts w:asciiTheme="minorHAnsi" w:hAnsiTheme="minorHAnsi" w:cstheme="minorHAnsi"/>
+          <w:color w:val="000000"/>
+          <w:sz w:val="22"/>
+          <w:szCs w:val="22"/>
+        </w:rPr>
+        <w:t>‘</w:t>
+      </w:r>
+      <w:r>
+        <w:rPr>
+          <w:rFonts w:asciiTheme="minorHAnsi" w:hAnsiTheme="minorHAnsi" w:cstheme="minorHAnsi"/>
+          <w:color w:val="000000"/>
+          <w:sz w:val="22"/>
+          <w:szCs w:val="22"/>
+        </w:rPr>
+        <w:t>UniVerse has two enquiry languages</w:t>
+      </w:r>
+      <w:r>
+        <w:rPr>
+          <w:rFonts w:asciiTheme="minorHAnsi" w:hAnsiTheme="minorHAnsi" w:cstheme="minorHAnsi"/>
+          <w:color w:val="000000"/>
+          <w:sz w:val="22"/>
+          <w:szCs w:val="22"/>
+        </w:rPr>
+        <w:t>:</w:t>
+      </w:r>
+      <w:r>
+        <w:rPr>
+          <w:rFonts w:asciiTheme="minorHAnsi" w:hAnsiTheme="minorHAnsi" w:cstheme="minorHAnsi"/>
+          <w:color w:val="000000"/>
+          <w:sz w:val="22"/>
+          <w:szCs w:val="22"/>
+        </w:rPr>
+        <w:t xml:space="preserve"> a native English- like one </w:t>
+      </w:r>
+      <w:r>
+        <w:rPr>
+          <w:rFonts w:asciiTheme="minorHAnsi" w:hAnsiTheme="minorHAnsi" w:cstheme="minorHAnsi"/>
+          <w:color w:val="000000"/>
+          <w:sz w:val="22"/>
+          <w:szCs w:val="22"/>
+        </w:rPr>
+        <w:t xml:space="preserve">that is really friendly, </w:t>
+      </w:r>
+      <w:r>
+        <w:rPr>
+          <w:rFonts w:asciiTheme="minorHAnsi" w:hAnsiTheme="minorHAnsi" w:cstheme="minorHAnsi"/>
+          <w:color w:val="000000"/>
+          <w:sz w:val="22"/>
+          <w:szCs w:val="22"/>
+        </w:rPr>
+        <w:t>and a version of SQL</w:t>
+      </w:r>
+      <w:r>
+        <w:rPr>
+          <w:rFonts w:asciiTheme="minorHAnsi" w:hAnsiTheme="minorHAnsi" w:cstheme="minorHAnsi"/>
+          <w:color w:val="000000"/>
+          <w:sz w:val="22"/>
+          <w:szCs w:val="22"/>
+        </w:rPr>
+        <w:t xml:space="preserve"> that is more powerful</w:t>
+      </w:r>
+      <w:r>
+        <w:rPr>
+          <w:rFonts w:asciiTheme="minorHAnsi" w:hAnsiTheme="minorHAnsi" w:cstheme="minorHAnsi"/>
+          <w:color w:val="000000"/>
+          <w:sz w:val="22"/>
+          <w:szCs w:val="22"/>
+        </w:rPr>
+        <w:t xml:space="preserve">. </w:t>
+      </w:r>
+      <w:r>
+        <w:rPr>
+          <w:rFonts w:asciiTheme="minorHAnsi" w:hAnsiTheme="minorHAnsi" w:cstheme="minorHAnsi"/>
+          <w:color w:val="000000"/>
+          <w:sz w:val="22"/>
+          <w:szCs w:val="22"/>
+        </w:rPr>
+        <w:t xml:space="preserve">You can use either of those to query the data. </w:t>
+      </w:r>
+      <w:r>
+        <w:rPr>
+          <w:rFonts w:asciiTheme="minorHAnsi" w:hAnsiTheme="minorHAnsi" w:cstheme="minorHAnsi"/>
+          <w:color w:val="000000"/>
+          <w:sz w:val="22"/>
+          <w:szCs w:val="22"/>
+        </w:rPr>
+        <w:t>I can show you how to write a statement to retrieve that data.</w:t>
+      </w:r>
+      <w:r>
+        <w:rPr>
+          <w:rFonts w:asciiTheme="minorHAnsi" w:hAnsiTheme="minorHAnsi" w:cstheme="minorHAnsi"/>
+          <w:color w:val="000000"/>
+          <w:sz w:val="22"/>
+          <w:szCs w:val="22"/>
+        </w:rPr>
+        <w:t>’</w:t>
+      </w:r>
+    </w:p>
+    <w:p>
+      <w:pPr>
+        <w:pStyle w:val="NormalWeb"/>
+        <w:spacing w:before="0" w:beforeAutospacing="0" w:after="0" w:afterAutospacing="0"/>
+        <w:rPr>
+          <w:rFonts w:asciiTheme="minorHAnsi" w:hAnsiTheme="minorHAnsi" w:cstheme="minorHAnsi"/>
+          <w:color w:val="000000"/>
+          <w:sz w:val="22"/>
+          <w:szCs w:val="22"/>
+        </w:rPr>
+      </w:pPr>
+      <w:r>
+        <w:rPr>
+          <w:rFonts w:asciiTheme="minorHAnsi" w:hAnsiTheme="minorHAnsi" w:cstheme="minorHAnsi"/>
+          <w:color w:val="000000"/>
+          <w:sz w:val="22"/>
+          <w:szCs w:val="22"/>
+        </w:rPr>
+        <w:br/>
+      </w:r>
+      <w:r>
+        <w:rPr>
+          <w:rFonts w:asciiTheme="minorHAnsi" w:hAnsiTheme="minorHAnsi" w:cstheme="minorHAnsi"/>
+          <w:color w:val="000000"/>
+          <w:sz w:val="22"/>
+          <w:szCs w:val="22"/>
+        </w:rPr>
+        <w:t>‘</w:t>
+      </w:r>
+      <w:r>
+        <w:rPr>
+          <w:rFonts w:asciiTheme="minorHAnsi" w:hAnsiTheme="minorHAnsi" w:cstheme="minorHAnsi"/>
+          <w:color w:val="000000"/>
+          <w:sz w:val="22"/>
+          <w:szCs w:val="22"/>
+        </w:rPr>
+        <w:t xml:space="preserve">How do I get the results? Pandas can </w:t>
+      </w:r>
+      <w:r>
+        <w:rPr>
+          <w:rFonts w:asciiTheme="minorHAnsi" w:hAnsiTheme="minorHAnsi" w:cstheme="minorHAnsi"/>
+          <w:color w:val="000000"/>
+          <w:sz w:val="22"/>
+          <w:szCs w:val="22"/>
+        </w:rPr>
+        <w:t>run queries against</w:t>
+      </w:r>
+      <w:r>
+        <w:rPr>
+          <w:rFonts w:asciiTheme="minorHAnsi" w:hAnsiTheme="minorHAnsi" w:cstheme="minorHAnsi"/>
+          <w:color w:val="000000"/>
+          <w:sz w:val="22"/>
+          <w:szCs w:val="22"/>
+        </w:rPr>
+        <w:t xml:space="preserve"> SQL databases but it's </w:t>
+      </w:r>
+      <w:r>
+        <w:rPr>
+          <w:rFonts w:asciiTheme="minorHAnsi" w:hAnsiTheme="minorHAnsi" w:cstheme="minorHAnsi"/>
+          <w:color w:val="000000"/>
+          <w:sz w:val="22"/>
+          <w:szCs w:val="22"/>
+        </w:rPr>
+        <w:t>kind of</w:t>
+      </w:r>
+      <w:r>
+        <w:rPr>
+          <w:rFonts w:asciiTheme="minorHAnsi" w:hAnsiTheme="minorHAnsi" w:cstheme="minorHAnsi"/>
+          <w:color w:val="000000"/>
+          <w:sz w:val="22"/>
+          <w:szCs w:val="22"/>
+        </w:rPr>
+        <w:t xml:space="preserve"> slow</w:t>
+      </w:r>
+      <w:r>
+        <w:rPr>
+          <w:rFonts w:asciiTheme="minorHAnsi" w:hAnsiTheme="minorHAnsi" w:cstheme="minorHAnsi"/>
+          <w:color w:val="000000"/>
+          <w:sz w:val="22"/>
+          <w:szCs w:val="22"/>
+        </w:rPr>
+        <w:t xml:space="preserve"> and needs setting up</w:t>
+      </w:r>
+      <w:r>
+        <w:rPr>
+          <w:rFonts w:asciiTheme="minorHAnsi" w:hAnsiTheme="minorHAnsi" w:cstheme="minorHAnsi"/>
+          <w:color w:val="000000"/>
+          <w:sz w:val="22"/>
+          <w:szCs w:val="22"/>
+        </w:rPr>
+        <w:t>.</w:t>
+      </w:r>
+      <w:r>
+        <w:rPr>
+          <w:rFonts w:asciiTheme="minorHAnsi" w:hAnsiTheme="minorHAnsi" w:cstheme="minorHAnsi"/>
+          <w:color w:val="000000"/>
+          <w:sz w:val="22"/>
+          <w:szCs w:val="22"/>
+        </w:rPr>
+        <w:t>’</w:t>
+      </w:r>
+    </w:p>
+    <w:p>
+      <w:pPr>
+        <w:pStyle w:val="NormalWeb"/>
+        <w:spacing w:before="0" w:beforeAutospacing="0" w:after="0" w:afterAutospacing="0"/>
+        <w:rPr>
+          <w:rFonts w:asciiTheme="minorHAnsi" w:hAnsiTheme="minorHAnsi" w:cstheme="minorHAnsi"/>
+          <w:color w:val="000000"/>
+          <w:sz w:val="22"/>
+          <w:szCs w:val="22"/>
+        </w:rPr>
+      </w:pPr>
+      <w:r>
+        <w:rPr>
+          <w:rFonts w:asciiTheme="minorHAnsi" w:hAnsiTheme="minorHAnsi" w:cstheme="minorHAnsi"/>
+          <w:color w:val="000000"/>
+          <w:sz w:val="22"/>
+          <w:szCs w:val="22"/>
+        </w:rPr>
+        <w:br/>
+        <w:t xml:space="preserve">James thought for a moment. </w:t>
+      </w:r>
+      <w:r>
+        <w:rPr>
+          <w:rFonts w:asciiTheme="minorHAnsi" w:hAnsiTheme="minorHAnsi" w:cstheme="minorHAnsi"/>
+          <w:color w:val="000000"/>
+          <w:sz w:val="22"/>
+          <w:szCs w:val="22"/>
+        </w:rPr>
+        <w:t>‘</w:t>
+      </w:r>
+      <w:r>
+        <w:rPr>
+          <w:rFonts w:asciiTheme="minorHAnsi" w:hAnsiTheme="minorHAnsi" w:cstheme="minorHAnsi"/>
+          <w:color w:val="000000"/>
+          <w:sz w:val="22"/>
+          <w:szCs w:val="22"/>
+        </w:rPr>
+        <w:t xml:space="preserve">Universe can produce </w:t>
+      </w:r>
+      <w:r>
+        <w:rPr>
+          <w:rFonts w:asciiTheme="minorHAnsi" w:hAnsiTheme="minorHAnsi" w:cstheme="minorHAnsi"/>
+          <w:color w:val="000000"/>
+          <w:sz w:val="22"/>
+          <w:szCs w:val="22"/>
+        </w:rPr>
+        <w:t>XML</w:t>
+      </w:r>
+      <w:r>
+        <w:rPr>
+          <w:rFonts w:asciiTheme="minorHAnsi" w:hAnsiTheme="minorHAnsi" w:cstheme="minorHAnsi"/>
+          <w:color w:val="000000"/>
+          <w:sz w:val="22"/>
+          <w:szCs w:val="22"/>
+        </w:rPr>
+        <w:t xml:space="preserve"> from any query - Is that any good to you?</w:t>
+      </w:r>
+      <w:r>
+        <w:rPr>
+          <w:rFonts w:asciiTheme="minorHAnsi" w:hAnsiTheme="minorHAnsi" w:cstheme="minorHAnsi"/>
+          <w:color w:val="000000"/>
+          <w:sz w:val="22"/>
+          <w:szCs w:val="22"/>
+        </w:rPr>
+        <w:t>’</w:t>
+      </w:r>
+    </w:p>
+    <w:p>
+      <w:pPr>
+        <w:pStyle w:val="NormalWeb"/>
+        <w:spacing w:before="0" w:beforeAutospacing="0" w:after="0" w:afterAutospacing="0"/>
+        <w:rPr>
+          <w:rFonts w:asciiTheme="minorHAnsi" w:hAnsiTheme="minorHAnsi" w:cstheme="minorHAnsi"/>
+          <w:color w:val="000000"/>
+          <w:sz w:val="22"/>
+          <w:szCs w:val="22"/>
+        </w:rPr>
+      </w:pPr>
+      <w:r>
+        <w:rPr>
+          <w:rFonts w:asciiTheme="minorHAnsi" w:hAnsiTheme="minorHAnsi" w:cstheme="minorHAnsi"/>
+          <w:color w:val="000000"/>
+          <w:sz w:val="22"/>
+          <w:szCs w:val="22"/>
+        </w:rPr>
+        <w:br/>
+        <w:t>Matthew nodded</w:t>
+      </w:r>
+      <w:r>
+        <w:rPr>
+          <w:rFonts w:asciiTheme="minorHAnsi" w:hAnsiTheme="minorHAnsi" w:cstheme="minorHAnsi"/>
+          <w:color w:val="000000"/>
+          <w:sz w:val="22"/>
+          <w:szCs w:val="22"/>
+        </w:rPr>
+        <w:t>, happily.</w:t>
+      </w:r>
+      <w:r>
+        <w:rPr>
+          <w:rFonts w:asciiTheme="minorHAnsi" w:hAnsiTheme="minorHAnsi" w:cstheme="minorHAnsi"/>
+          <w:color w:val="000000"/>
+          <w:sz w:val="22"/>
+          <w:szCs w:val="22"/>
+        </w:rPr>
+        <w:t xml:space="preserve"> </w:t>
+      </w:r>
+      <w:r>
+        <w:rPr>
+          <w:rFonts w:asciiTheme="minorHAnsi" w:hAnsiTheme="minorHAnsi" w:cstheme="minorHAnsi"/>
+          <w:color w:val="000000"/>
+          <w:sz w:val="22"/>
+          <w:szCs w:val="22"/>
+        </w:rPr>
+        <w:t>‘</w:t>
+      </w:r>
+      <w:r>
+        <w:rPr>
+          <w:rFonts w:asciiTheme="minorHAnsi" w:hAnsiTheme="minorHAnsi" w:cstheme="minorHAnsi"/>
+          <w:color w:val="000000"/>
+          <w:sz w:val="22"/>
+          <w:szCs w:val="22"/>
+        </w:rPr>
+        <w:t xml:space="preserve">Sure, I can create an element tree and just iterate through that. </w:t>
+      </w:r>
+      <w:r>
+        <w:rPr>
+          <w:rFonts w:asciiTheme="minorHAnsi" w:hAnsiTheme="minorHAnsi" w:cstheme="minorHAnsi"/>
+          <w:color w:val="000000"/>
+          <w:sz w:val="22"/>
+          <w:szCs w:val="22"/>
+        </w:rPr>
+        <w:t xml:space="preserve">Sounds like I can bring in UniVerse data </w:t>
+      </w:r>
+      <w:proofErr w:type="gramStart"/>
+      <w:r>
+        <w:rPr>
+          <w:rFonts w:asciiTheme="minorHAnsi" w:hAnsiTheme="minorHAnsi" w:cstheme="minorHAnsi"/>
+          <w:color w:val="000000"/>
+          <w:sz w:val="22"/>
+          <w:szCs w:val="22"/>
+        </w:rPr>
+        <w:t>really easily</w:t>
+      </w:r>
+      <w:proofErr w:type="gramEnd"/>
+      <w:r>
+        <w:rPr>
+          <w:rFonts w:asciiTheme="minorHAnsi" w:hAnsiTheme="minorHAnsi" w:cstheme="minorHAnsi"/>
+          <w:color w:val="000000"/>
+          <w:sz w:val="22"/>
+          <w:szCs w:val="22"/>
+        </w:rPr>
+        <w:t xml:space="preserve">. </w:t>
+      </w:r>
+      <w:r>
+        <w:rPr>
+          <w:rFonts w:asciiTheme="minorHAnsi" w:hAnsiTheme="minorHAnsi" w:cstheme="minorHAnsi"/>
+          <w:color w:val="000000"/>
+          <w:sz w:val="22"/>
+          <w:szCs w:val="22"/>
+        </w:rPr>
+        <w:t>Then I can give you the chart as an image</w:t>
+      </w:r>
+      <w:r>
+        <w:rPr>
+          <w:rFonts w:asciiTheme="minorHAnsi" w:hAnsiTheme="minorHAnsi" w:cstheme="minorHAnsi"/>
+          <w:color w:val="000000"/>
+          <w:sz w:val="22"/>
+          <w:szCs w:val="22"/>
+        </w:rPr>
+        <w:t>.</w:t>
+      </w:r>
+      <w:r>
+        <w:rPr>
+          <w:rFonts w:asciiTheme="minorHAnsi" w:hAnsiTheme="minorHAnsi" w:cstheme="minorHAnsi"/>
+          <w:color w:val="000000"/>
+          <w:sz w:val="22"/>
+          <w:szCs w:val="22"/>
+        </w:rPr>
+        <w:t>’</w:t>
+      </w:r>
+    </w:p>
+    <w:p>
+      <w:pPr>
+        <w:pStyle w:val="NormalWeb"/>
+        <w:spacing w:before="0" w:beforeAutospacing="0" w:after="0" w:afterAutospacing="0"/>
+        <w:rPr>
+          <w:rFonts w:asciiTheme="minorHAnsi" w:hAnsiTheme="minorHAnsi" w:cstheme="minorHAnsi"/>
+          <w:color w:val="000000"/>
+          <w:sz w:val="22"/>
+          <w:szCs w:val="22"/>
+        </w:rPr>
+      </w:pPr>
+      <w:r>
+        <w:rPr>
+          <w:rFonts w:asciiTheme="minorHAnsi" w:hAnsiTheme="minorHAnsi" w:cstheme="minorHAnsi"/>
+          <w:color w:val="000000"/>
+          <w:sz w:val="22"/>
+          <w:szCs w:val="22"/>
+        </w:rPr>
+        <w:br/>
+      </w:r>
+      <w:r>
+        <w:rPr>
+          <w:rFonts w:asciiTheme="minorHAnsi" w:hAnsiTheme="minorHAnsi" w:cstheme="minorHAnsi"/>
+          <w:color w:val="000000"/>
+          <w:sz w:val="22"/>
+          <w:szCs w:val="22"/>
+        </w:rPr>
+        <w:t>‘Great’</w:t>
+      </w:r>
+      <w:r>
+        <w:rPr>
+          <w:rFonts w:asciiTheme="minorHAnsi" w:hAnsiTheme="minorHAnsi" w:cstheme="minorHAnsi"/>
+          <w:color w:val="000000"/>
+          <w:sz w:val="22"/>
+          <w:szCs w:val="22"/>
+        </w:rPr>
+        <w:t xml:space="preserve">, said James. </w:t>
+      </w:r>
+      <w:r>
+        <w:rPr>
+          <w:rFonts w:asciiTheme="minorHAnsi" w:hAnsiTheme="minorHAnsi" w:cstheme="minorHAnsi"/>
+          <w:color w:val="000000"/>
+          <w:sz w:val="22"/>
+          <w:szCs w:val="22"/>
+        </w:rPr>
+        <w:t>‘</w:t>
+      </w:r>
+      <w:r>
+        <w:rPr>
+          <w:rFonts w:asciiTheme="minorHAnsi" w:hAnsiTheme="minorHAnsi" w:cstheme="minorHAnsi"/>
+          <w:color w:val="000000"/>
+          <w:sz w:val="22"/>
+          <w:szCs w:val="22"/>
+        </w:rPr>
+        <w:t>Can we pair on this? I want to see how you do it!</w:t>
+      </w:r>
+      <w:r>
+        <w:rPr>
+          <w:rFonts w:asciiTheme="minorHAnsi" w:hAnsiTheme="minorHAnsi" w:cstheme="minorHAnsi"/>
+          <w:color w:val="000000"/>
+          <w:sz w:val="22"/>
+          <w:szCs w:val="22"/>
+        </w:rPr>
+        <w:t>’</w:t>
+      </w:r>
+    </w:p>
+    <w:p>
+      <w:pPr>
+        <w:pStyle w:val="NormalWeb"/>
+        <w:spacing w:before="0" w:beforeAutospacing="0" w:after="0" w:afterAutospacing="0"/>
+        <w:rPr>
+          <w:rFonts w:asciiTheme="minorHAnsi" w:hAnsiTheme="minorHAnsi" w:cstheme="minorHAnsi"/>
+          <w:color w:val="000000"/>
+          <w:sz w:val="22"/>
+          <w:szCs w:val="22"/>
+        </w:rPr>
+      </w:pPr>
+    </w:p>
+    <w:p>
+      <w:pPr>
+        <w:pStyle w:val="NormalWeb"/>
+        <w:spacing w:before="0" w:beforeAutospacing="0" w:after="0" w:afterAutospacing="0"/>
+        <w:rPr>
+          <w:rFonts w:asciiTheme="minorHAnsi" w:hAnsiTheme="minorHAnsi" w:cstheme="minorHAnsi"/>
+          <w:color w:val="000000"/>
+          <w:sz w:val="22"/>
+          <w:szCs w:val="22"/>
+        </w:rPr>
+      </w:pPr>
+    </w:p>
+    <w:p>
+      <w:pPr>
+        <w:rPr>
+          <w:rFonts w:eastAsia="Times New Roman" w:cstheme="minorHAnsi"/>
+          <w:color w:val="000000"/>
+          <w:lang w:val="en-GB" w:eastAsia="en-GB"/>
+        </w:rPr>
+      </w:pPr>
+      <w:r>
+        <w:rPr>
+          <w:rFonts w:cstheme="minorHAnsi"/>
+          <w:color w:val="000000"/>
+        </w:rPr>
+        <w:br w:type="page"/>
+      </w:r>
+    </w:p>
+    <w:p>
+      <w:pPr>
+        <w:pStyle w:val="Heading2"/>
+      </w:pPr>
+      <w:r>
+        <w:lastRenderedPageBreak/>
+        <w:t>History</w:t>
+      </w:r>
+    </w:p>
+    <w:p>
+      <w:pPr>
+        <w:pStyle w:val="NormalWeb"/>
+        <w:spacing w:before="0" w:beforeAutospacing="0" w:after="0" w:afterAutospacing="0"/>
+        <w:rPr>
+          <w:rFonts w:asciiTheme="minorHAnsi" w:hAnsiTheme="minorHAnsi" w:cstheme="minorHAnsi"/>
+          <w:color w:val="000000"/>
+          <w:sz w:val="22"/>
+          <w:szCs w:val="22"/>
+        </w:rPr>
+      </w:pPr>
+    </w:p>
+    <w:p>
+      <w:pPr>
+        <w:pStyle w:val="NormalWeb"/>
+        <w:numPr>
+          <w:ilvl w:val="0"/>
+          <w:numId w:val="28"/>
+        </w:numPr>
+        <w:spacing w:before="0" w:beforeAutospacing="0" w:after="0" w:afterAutospacing="0"/>
+        <w:rPr>
+          <w:rFonts w:asciiTheme="minorHAnsi" w:hAnsiTheme="minorHAnsi" w:cstheme="minorHAnsi"/>
+          <w:color w:val="000000"/>
+          <w:sz w:val="22"/>
+          <w:szCs w:val="22"/>
+        </w:rPr>
+      </w:pPr>
+      <w:r>
+        <w:rPr>
+          <w:rStyle w:val="Heading3Char"/>
+        </w:rPr>
+        <w:t>Proof of Concept</w:t>
+      </w:r>
+      <w:r>
+        <w:rPr>
+          <w:rStyle w:val="Heading3Char"/>
+        </w:rPr>
+        <w:br/>
+      </w:r>
+      <w:r>
+        <w:rPr>
+          <w:rFonts w:asciiTheme="minorHAnsi" w:hAnsiTheme="minorHAnsi" w:cstheme="minorHAnsi"/>
+          <w:color w:val="000000"/>
+          <w:sz w:val="22"/>
+          <w:szCs w:val="22"/>
+        </w:rPr>
+        <w:br/>
+      </w:r>
+      <w:r>
+        <w:rPr>
+          <w:rFonts w:asciiTheme="minorHAnsi" w:hAnsiTheme="minorHAnsi" w:cstheme="minorHAnsi"/>
+          <w:color w:val="000000"/>
+          <w:sz w:val="22"/>
+          <w:szCs w:val="22"/>
+        </w:rPr>
+        <w:t xml:space="preserve">Matthew and James decided to pair on a simple stand-alone </w:t>
+      </w:r>
+      <w:r>
+        <w:rPr>
+          <w:rFonts w:asciiTheme="minorHAnsi" w:hAnsiTheme="minorHAnsi" w:cstheme="minorHAnsi"/>
+          <w:color w:val="000000"/>
+          <w:sz w:val="22"/>
+          <w:szCs w:val="22"/>
+        </w:rPr>
+        <w:t>example first. James told Matthew how to write a simple UniVerse SQL query to produce XML.</w:t>
+      </w:r>
+    </w:p>
+    <w:p>
+      <w:pPr>
+        <w:pStyle w:val="NormalWeb"/>
+        <w:spacing w:before="0" w:beforeAutospacing="0" w:after="0" w:afterAutospacing="0"/>
+        <w:ind w:left="720"/>
+        <w:rPr>
+          <w:rFonts w:asciiTheme="minorHAnsi" w:hAnsiTheme="minorHAnsi" w:cstheme="minorHAnsi"/>
+          <w:b/>
+          <w:color w:val="000000"/>
+          <w:sz w:val="22"/>
+          <w:szCs w:val="22"/>
+        </w:rPr>
+      </w:pPr>
+      <w:r>
+        <w:rPr>
+          <w:rFonts w:asciiTheme="minorHAnsi" w:hAnsiTheme="minorHAnsi" w:cstheme="minorHAnsi"/>
+          <w:color w:val="000000"/>
+          <w:sz w:val="22"/>
+          <w:szCs w:val="22"/>
+        </w:rPr>
+        <w:br/>
+      </w:r>
+      <w:r>
+        <w:rPr>
+          <w:rFonts w:asciiTheme="minorHAnsi" w:hAnsiTheme="minorHAnsi" w:cstheme="minorHAnsi"/>
+          <w:color w:val="000000"/>
+          <w:sz w:val="22"/>
+          <w:szCs w:val="22"/>
+        </w:rPr>
+        <w:t xml:space="preserve">SELECT </w:t>
+      </w:r>
+      <w:proofErr w:type="gramStart"/>
+      <w:r>
+        <w:rPr>
+          <w:rFonts w:asciiTheme="minorHAnsi" w:hAnsiTheme="minorHAnsi" w:cstheme="minorHAnsi"/>
+          <w:color w:val="000000"/>
+          <w:sz w:val="22"/>
+          <w:szCs w:val="22"/>
+        </w:rPr>
+        <w:t>GENRE,SUM</w:t>
+      </w:r>
+      <w:proofErr w:type="gramEnd"/>
+      <w:r>
+        <w:rPr>
+          <w:rFonts w:asciiTheme="minorHAnsi" w:hAnsiTheme="minorHAnsi" w:cstheme="minorHAnsi"/>
+          <w:color w:val="000000"/>
+          <w:sz w:val="22"/>
+          <w:szCs w:val="22"/>
+        </w:rPr>
+        <w:t>(STOCK_LEVEL) FROM U2_BOOKS GROUP BY GENRE TOXML;</w:t>
+      </w:r>
+      <w:r>
+        <w:rPr>
+          <w:rFonts w:asciiTheme="minorHAnsi" w:hAnsiTheme="minorHAnsi" w:cstheme="minorHAnsi"/>
+          <w:color w:val="000000"/>
+          <w:sz w:val="22"/>
+          <w:szCs w:val="22"/>
+        </w:rPr>
+        <w:br/>
+      </w:r>
+      <w:r>
+        <w:rPr>
+          <w:rFonts w:asciiTheme="minorHAnsi" w:hAnsiTheme="minorHAnsi" w:cstheme="minorHAnsi"/>
+          <w:color w:val="000000"/>
+          <w:sz w:val="22"/>
+          <w:szCs w:val="22"/>
+        </w:rPr>
+        <w:br/>
+        <w:t xml:space="preserve">Matthew then used that to populate a pandas </w:t>
+      </w:r>
+      <w:proofErr w:type="spellStart"/>
+      <w:r>
+        <w:rPr>
+          <w:rFonts w:asciiTheme="minorHAnsi" w:hAnsiTheme="minorHAnsi" w:cstheme="minorHAnsi"/>
+          <w:color w:val="000000"/>
+          <w:sz w:val="22"/>
+          <w:szCs w:val="22"/>
+        </w:rPr>
+        <w:t>DataFrame</w:t>
+      </w:r>
+      <w:proofErr w:type="spellEnd"/>
+      <w:r>
+        <w:rPr>
+          <w:rFonts w:asciiTheme="minorHAnsi" w:hAnsiTheme="minorHAnsi" w:cstheme="minorHAnsi"/>
+          <w:color w:val="000000"/>
+          <w:sz w:val="22"/>
+          <w:szCs w:val="22"/>
+        </w:rPr>
+        <w:t xml:space="preserve"> and passed that into </w:t>
+      </w:r>
+      <w:proofErr w:type="spellStart"/>
+      <w:r>
+        <w:rPr>
+          <w:rFonts w:asciiTheme="minorHAnsi" w:hAnsiTheme="minorHAnsi" w:cstheme="minorHAnsi"/>
+          <w:color w:val="000000"/>
+          <w:sz w:val="22"/>
+          <w:szCs w:val="22"/>
+        </w:rPr>
+        <w:t>matplotlib</w:t>
+      </w:r>
+      <w:proofErr w:type="spellEnd"/>
+      <w:r>
+        <w:rPr>
+          <w:rFonts w:asciiTheme="minorHAnsi" w:hAnsiTheme="minorHAnsi" w:cstheme="minorHAnsi"/>
+          <w:color w:val="000000"/>
+          <w:sz w:val="22"/>
+          <w:szCs w:val="22"/>
+        </w:rPr>
+        <w:t xml:space="preserve"> to create a simple line chart. This was stored in a directory as a </w:t>
+      </w:r>
+      <w:proofErr w:type="spellStart"/>
+      <w:r>
+        <w:rPr>
+          <w:rFonts w:asciiTheme="minorHAnsi" w:hAnsiTheme="minorHAnsi" w:cstheme="minorHAnsi"/>
+          <w:color w:val="000000"/>
+          <w:sz w:val="22"/>
+          <w:szCs w:val="22"/>
+        </w:rPr>
+        <w:t>png</w:t>
+      </w:r>
+      <w:proofErr w:type="spellEnd"/>
+      <w:r>
+        <w:rPr>
+          <w:rFonts w:asciiTheme="minorHAnsi" w:hAnsiTheme="minorHAnsi" w:cstheme="minorHAnsi"/>
+          <w:color w:val="000000"/>
+          <w:sz w:val="22"/>
+          <w:szCs w:val="22"/>
+        </w:rPr>
+        <w:t>.</w:t>
+      </w:r>
+      <w:r>
+        <w:rPr>
+          <w:rFonts w:asciiTheme="minorHAnsi" w:hAnsiTheme="minorHAnsi" w:cstheme="minorHAnsi"/>
+          <w:color w:val="000000"/>
+          <w:sz w:val="22"/>
+          <w:szCs w:val="22"/>
+        </w:rPr>
+        <w:br/>
+      </w:r>
+      <w:r>
+        <w:rPr>
+          <w:rFonts w:asciiTheme="minorHAnsi" w:hAnsiTheme="minorHAnsi" w:cstheme="minorHAnsi"/>
+          <w:color w:val="000000"/>
+          <w:sz w:val="22"/>
+          <w:szCs w:val="22"/>
+        </w:rPr>
+        <w:br/>
+      </w:r>
+      <w:r>
+        <w:rPr>
+          <w:rFonts w:asciiTheme="minorHAnsi" w:hAnsiTheme="minorHAnsi" w:cstheme="minorHAnsi"/>
+          <w:color w:val="000000"/>
+          <w:sz w:val="22"/>
+          <w:szCs w:val="22"/>
+        </w:rPr>
+        <w:t xml:space="preserve">See: </w:t>
+      </w:r>
+      <w:r>
+        <w:rPr>
+          <w:rFonts w:asciiTheme="minorHAnsi" w:hAnsiTheme="minorHAnsi" w:cstheme="minorHAnsi"/>
+          <w:b/>
+          <w:color w:val="000000"/>
+          <w:sz w:val="22"/>
+          <w:szCs w:val="22"/>
+        </w:rPr>
+        <w:t xml:space="preserve">RUNPY </w:t>
+      </w:r>
+      <w:proofErr w:type="spellStart"/>
+      <w:r>
+        <w:rPr>
+          <w:rFonts w:asciiTheme="minorHAnsi" w:hAnsiTheme="minorHAnsi" w:cstheme="minorHAnsi"/>
+          <w:b/>
+          <w:color w:val="000000"/>
+          <w:sz w:val="22"/>
+          <w:szCs w:val="22"/>
+        </w:rPr>
+        <w:t>books.pysrc</w:t>
+      </w:r>
+      <w:proofErr w:type="spellEnd"/>
+      <w:r>
+        <w:rPr>
+          <w:rFonts w:asciiTheme="minorHAnsi" w:hAnsiTheme="minorHAnsi" w:cstheme="minorHAnsi"/>
+          <w:b/>
+          <w:color w:val="000000"/>
+          <w:sz w:val="22"/>
+          <w:szCs w:val="22"/>
+        </w:rPr>
+        <w:t xml:space="preserve"> </w:t>
+      </w:r>
+      <w:r>
+        <w:rPr>
+          <w:rFonts w:asciiTheme="minorHAnsi" w:hAnsiTheme="minorHAnsi" w:cstheme="minorHAnsi"/>
+          <w:b/>
+          <w:color w:val="000000"/>
+          <w:sz w:val="22"/>
+          <w:szCs w:val="22"/>
+        </w:rPr>
+        <w:t>plot</w:t>
+      </w:r>
+      <w:r>
+        <w:rPr>
+          <w:rFonts w:asciiTheme="minorHAnsi" w:hAnsiTheme="minorHAnsi" w:cstheme="minorHAnsi"/>
+          <w:b/>
+          <w:color w:val="000000"/>
+          <w:sz w:val="22"/>
+          <w:szCs w:val="22"/>
+        </w:rPr>
+        <w:t>stock</w:t>
+      </w:r>
+      <w:r>
+        <w:rPr>
+          <w:rFonts w:asciiTheme="minorHAnsi" w:hAnsiTheme="minorHAnsi" w:cstheme="minorHAnsi"/>
+          <w:b/>
+          <w:color w:val="000000"/>
+          <w:sz w:val="22"/>
+          <w:szCs w:val="22"/>
+        </w:rPr>
+        <w:t>genre</w:t>
+      </w:r>
+      <w:r>
+        <w:rPr>
+          <w:rFonts w:asciiTheme="minorHAnsi" w:hAnsiTheme="minorHAnsi" w:cstheme="minorHAnsi"/>
+          <w:b/>
+          <w:color w:val="000000"/>
+          <w:sz w:val="22"/>
+          <w:szCs w:val="22"/>
+        </w:rPr>
+        <w:t>.py</w:t>
+      </w:r>
+    </w:p>
+    <w:p>
+      <w:pPr>
+        <w:pStyle w:val="NormalWeb"/>
+        <w:spacing w:before="0" w:beforeAutospacing="0" w:after="0" w:afterAutospacing="0"/>
+        <w:ind w:left="720"/>
+        <w:rPr>
+          <w:rFonts w:asciiTheme="minorHAnsi" w:hAnsiTheme="minorHAnsi" w:cstheme="minorHAnsi"/>
+          <w:color w:val="000000"/>
+          <w:sz w:val="22"/>
+          <w:szCs w:val="22"/>
+        </w:rPr>
+      </w:pPr>
+    </w:p>
+    <w:p>
+      <w:pPr>
+        <w:pStyle w:val="Heading3"/>
+        <w:numPr>
+          <w:ilvl w:val="0"/>
+          <w:numId w:val="28"/>
+        </w:numPr>
+      </w:pPr>
+      <w:r>
+        <w:t>Final Version</w:t>
+      </w:r>
+    </w:p>
+    <w:p>
+      <w:pPr>
+        <w:pStyle w:val="NormalWeb"/>
+        <w:spacing w:before="0" w:beforeAutospacing="0" w:after="0" w:afterAutospacing="0"/>
+        <w:ind w:left="720"/>
+        <w:rPr>
+          <w:rFonts w:asciiTheme="minorHAnsi" w:hAnsiTheme="minorHAnsi" w:cstheme="minorHAnsi"/>
+          <w:color w:val="000000"/>
+          <w:sz w:val="22"/>
+          <w:szCs w:val="22"/>
+        </w:rPr>
+      </w:pPr>
+      <w:r>
+        <w:rPr>
+          <w:rFonts w:asciiTheme="minorHAnsi" w:hAnsiTheme="minorHAnsi" w:cstheme="minorHAnsi"/>
+          <w:color w:val="000000"/>
+          <w:sz w:val="22"/>
+          <w:szCs w:val="22"/>
+        </w:rPr>
+        <w:br/>
+        <w:t>Now James could see how to produce a chart in Python using UniVerse data, but they wanted to bind this into a stored procedure that could request a date range.</w:t>
+      </w:r>
+      <w:r>
+        <w:rPr>
+          <w:rFonts w:asciiTheme="minorHAnsi" w:hAnsiTheme="minorHAnsi" w:cstheme="minorHAnsi"/>
+          <w:color w:val="000000"/>
+          <w:sz w:val="22"/>
+          <w:szCs w:val="22"/>
+        </w:rPr>
+        <w:t xml:space="preserve"> </w:t>
+      </w:r>
+    </w:p>
+    <w:p>
+      <w:pPr>
+        <w:pStyle w:val="NormalWeb"/>
+        <w:spacing w:before="0" w:beforeAutospacing="0" w:after="0" w:afterAutospacing="0"/>
+        <w:ind w:left="720"/>
+        <w:rPr>
+          <w:rFonts w:asciiTheme="minorHAnsi" w:hAnsiTheme="minorHAnsi" w:cstheme="minorHAnsi"/>
+          <w:color w:val="000000"/>
+          <w:sz w:val="22"/>
+          <w:szCs w:val="22"/>
+        </w:rPr>
+      </w:pPr>
+    </w:p>
+    <w:p>
+      <w:pPr>
+        <w:pStyle w:val="NormalWeb"/>
+        <w:spacing w:before="0" w:beforeAutospacing="0" w:after="0" w:afterAutospacing="0"/>
+        <w:ind w:left="720"/>
+        <w:rPr>
+          <w:rFonts w:asciiTheme="minorHAnsi" w:hAnsiTheme="minorHAnsi" w:cstheme="minorHAnsi"/>
+          <w:color w:val="000000"/>
+          <w:sz w:val="22"/>
+          <w:szCs w:val="22"/>
+        </w:rPr>
+      </w:pPr>
+      <w:r>
+        <w:rPr>
+          <w:rFonts w:asciiTheme="minorHAnsi" w:hAnsiTheme="minorHAnsi" w:cstheme="minorHAnsi"/>
+          <w:color w:val="000000"/>
+          <w:sz w:val="22"/>
+          <w:szCs w:val="22"/>
+        </w:rPr>
+        <w:t>This needed a more complex UniVerse enquiry as it must normalize the multivalued lines of the sales orders selected to sum them.</w:t>
+      </w:r>
+    </w:p>
+    <w:p>
+      <w:pPr>
+        <w:pStyle w:val="NormalWeb"/>
+        <w:spacing w:before="0" w:beforeAutospacing="0" w:after="0" w:afterAutospacing="0"/>
+        <w:ind w:left="720"/>
+        <w:rPr>
+          <w:rFonts w:asciiTheme="minorHAnsi" w:hAnsiTheme="minorHAnsi" w:cstheme="minorHAnsi"/>
+          <w:color w:val="000000"/>
+          <w:sz w:val="22"/>
+          <w:szCs w:val="22"/>
+        </w:rPr>
+      </w:pPr>
+      <w:r>
+        <w:rPr>
+          <w:rFonts w:asciiTheme="minorHAnsi" w:hAnsiTheme="minorHAnsi" w:cstheme="minorHAnsi"/>
+          <w:color w:val="000000"/>
+          <w:sz w:val="22"/>
+          <w:szCs w:val="22"/>
+        </w:rPr>
+        <w:br/>
+      </w:r>
+      <w:r>
+        <w:rPr>
+          <w:rFonts w:asciiTheme="minorHAnsi" w:hAnsiTheme="minorHAnsi" w:cstheme="minorHAnsi"/>
+          <w:color w:val="000000"/>
+          <w:sz w:val="22"/>
+          <w:szCs w:val="22"/>
+        </w:rPr>
+        <w:br/>
+        <w:t xml:space="preserve">UniVerse can run stand-alone Python routines and can call Python from within its business language, either </w:t>
+      </w:r>
+      <w:r>
+        <w:rPr>
+          <w:rFonts w:asciiTheme="minorHAnsi" w:hAnsiTheme="minorHAnsi" w:cstheme="minorHAnsi"/>
+          <w:color w:val="000000"/>
+          <w:sz w:val="22"/>
+          <w:szCs w:val="22"/>
+        </w:rPr>
+        <w:t xml:space="preserve">as </w:t>
+      </w:r>
+      <w:r>
+        <w:rPr>
+          <w:rFonts w:asciiTheme="minorHAnsi" w:hAnsiTheme="minorHAnsi" w:cstheme="minorHAnsi"/>
+          <w:color w:val="000000"/>
+          <w:sz w:val="22"/>
+          <w:szCs w:val="22"/>
+        </w:rPr>
+        <w:t xml:space="preserve">functions or </w:t>
+      </w:r>
+      <w:r>
+        <w:rPr>
+          <w:rFonts w:asciiTheme="minorHAnsi" w:hAnsiTheme="minorHAnsi" w:cstheme="minorHAnsi"/>
+          <w:color w:val="000000"/>
+          <w:sz w:val="22"/>
+          <w:szCs w:val="22"/>
+        </w:rPr>
+        <w:t>by instantiating Python objects.</w:t>
+      </w:r>
+    </w:p>
+    <w:p>
+      <w:pPr>
+        <w:pStyle w:val="NormalWeb"/>
+        <w:spacing w:before="0" w:beforeAutospacing="0" w:after="0" w:afterAutospacing="0"/>
+        <w:ind w:left="720"/>
+        <w:rPr>
+          <w:rFonts w:asciiTheme="minorHAnsi" w:hAnsiTheme="minorHAnsi" w:cstheme="minorHAnsi"/>
+          <w:color w:val="000000"/>
+          <w:sz w:val="22"/>
+          <w:szCs w:val="22"/>
+        </w:rPr>
+      </w:pPr>
+    </w:p>
+    <w:p>
+      <w:pPr>
+        <w:pStyle w:val="NormalWeb"/>
+        <w:spacing w:before="0" w:beforeAutospacing="0" w:after="0" w:afterAutospacing="0"/>
+        <w:ind w:left="720"/>
+        <w:rPr>
+          <w:rFonts w:asciiTheme="minorHAnsi" w:hAnsiTheme="minorHAnsi" w:cstheme="minorHAnsi"/>
+          <w:color w:val="000000"/>
+          <w:sz w:val="22"/>
+          <w:szCs w:val="22"/>
+        </w:rPr>
+      </w:pPr>
+      <w:r>
+        <w:rPr>
+          <w:rFonts w:asciiTheme="minorHAnsi" w:hAnsiTheme="minorHAnsi" w:cstheme="minorHAnsi"/>
+          <w:color w:val="000000"/>
+          <w:sz w:val="22"/>
+          <w:szCs w:val="22"/>
+        </w:rPr>
+        <w:t xml:space="preserve">See: </w:t>
+      </w:r>
+      <w:proofErr w:type="gramStart"/>
+      <w:r>
+        <w:rPr>
+          <w:rFonts w:asciiTheme="minorHAnsi" w:hAnsiTheme="minorHAnsi" w:cstheme="minorHAnsi"/>
+          <w:b/>
+          <w:color w:val="000000"/>
+          <w:sz w:val="22"/>
+          <w:szCs w:val="22"/>
+        </w:rPr>
+        <w:t>U2.PLOT.GENRE</w:t>
+      </w:r>
+      <w:proofErr w:type="gramEnd"/>
+      <w:r>
+        <w:rPr>
+          <w:rFonts w:asciiTheme="minorHAnsi" w:hAnsiTheme="minorHAnsi" w:cstheme="minorHAnsi"/>
+          <w:b/>
+          <w:color w:val="000000"/>
+          <w:sz w:val="22"/>
+          <w:szCs w:val="22"/>
+        </w:rPr>
+        <w:t>.SALES, u2_plotGenreSales</w:t>
+      </w:r>
+    </w:p>
+    <w:p>
+      <w:pPr>
+        <w:pStyle w:val="NormalWeb"/>
+        <w:spacing w:before="0" w:beforeAutospacing="0" w:after="0" w:afterAutospacing="0"/>
+        <w:ind w:left="720"/>
+        <w:rPr>
+          <w:rFonts w:asciiTheme="minorHAnsi" w:hAnsiTheme="minorHAnsi" w:cstheme="minorHAnsi"/>
+          <w:color w:val="000000"/>
+          <w:sz w:val="22"/>
+          <w:szCs w:val="22"/>
+        </w:rPr>
+      </w:pPr>
+    </w:p>
+    <w:p>
+      <w:pPr>
+        <w:pStyle w:val="NormalWeb"/>
+        <w:spacing w:before="0" w:beforeAutospacing="0" w:after="0" w:afterAutospacing="0"/>
+        <w:ind w:left="720"/>
+        <w:rPr>
+          <w:rFonts w:asciiTheme="minorHAnsi" w:hAnsiTheme="minorHAnsi" w:cstheme="minorHAnsi"/>
+          <w:color w:val="000000"/>
+          <w:sz w:val="22"/>
+          <w:szCs w:val="22"/>
+        </w:rPr>
+      </w:pPr>
+    </w:p>
+    <w:p>
+      <w:pPr>
+        <w:pStyle w:val="NormalWeb"/>
+        <w:spacing w:before="0" w:beforeAutospacing="0" w:after="0" w:afterAutospacing="0"/>
+        <w:rPr>
+          <w:rFonts w:asciiTheme="minorHAnsi" w:hAnsiTheme="minorHAnsi" w:cstheme="minorHAnsi"/>
+          <w:color w:val="000000"/>
+          <w:sz w:val="22"/>
+          <w:szCs w:val="22"/>
+        </w:rPr>
+      </w:pPr>
+    </w:p>
+    <w:p>
+      <w:pPr>
+        <w:rPr>
+          <w:rFonts w:asciiTheme="majorHAnsi" w:eastAsiaTheme="majorEastAsia" w:hAnsiTheme="majorHAnsi" w:cstheme="majorBidi"/>
+          <w:spacing w:val="-10"/>
+          <w:kern w:val="28"/>
+          <w:sz w:val="56"/>
+          <w:szCs w:val="56"/>
+          <w:lang w:val="en-GB"/>
+        </w:rPr>
+      </w:pPr>
+    </w:p>
+    <w:p>
+      <w:pPr>
+        <w:rPr>
+          <w:rFonts w:asciiTheme="majorHAnsi" w:eastAsiaTheme="majorEastAsia" w:hAnsiTheme="majorHAnsi" w:cstheme="majorBidi"/>
+          <w:spacing w:val="-10"/>
+          <w:kern w:val="28"/>
+          <w:sz w:val="56"/>
+          <w:szCs w:val="56"/>
+          <w:lang w:val="en-GB"/>
+        </w:rPr>
+      </w:pPr>
+      <w:r>
+        <w:rPr>
+          <w:lang w:val="en-GB"/>
+        </w:rPr>
+        <w:br w:type="page"/>
+      </w:r>
+    </w:p>
+    <w:p>
+      <w:pPr>
+        <w:pStyle w:val="Title"/>
+        <w:rPr>
+          <w:lang w:val="en-GB"/>
+        </w:rPr>
+      </w:pPr>
+      <w:r>
+        <w:rPr>
+          <w:lang w:val="en-GB"/>
+        </w:rPr>
+        <w:lastRenderedPageBreak/>
+        <w:t>Python Sample 2</w:t>
       </w:r>
     </w:p>
     <w:p>
@@ -294,11 +2012,7 @@
           </mc:Choice>
           <mc:Fallback>
             <w:pict>
-              <v:shapetype id="_x0000_t202" coordsize="21600,21600" o:spt="202" path="m,l,21600r21600,l21600,xe">
-                <v:stroke joinstyle="miter"/>
-                <v:path gradientshapeok="t" o:connecttype="rect"/>
-              </v:shapetype>
-              <v:shape id="Text Box 2" o:spid="_x0000_s1026" type="#_x0000_t202" style="width:310.5pt;height:110.6pt;visibility:visible;mso-wrap-style:square;mso-left-percent:-10001;mso-top-percent:-10001;mso-position-horizontal:absolute;mso-position-horizontal-relative:char;mso-position-vertical:absolute;mso-position-vertical-relative:line;mso-left-percent:-10001;mso-top-percent:-10001;v-text-anchor:top" o:gfxdata="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" fillcolor="#fff2cc [663]">
+              <v:shape id="_x0000_s1027" type="#_x0000_t202" style="width:310.5pt;height:110.6pt;visibility:visible;mso-wrap-style:square;mso-left-percent:-10001;mso-top-percent:-10001;mso-position-horizontal:absolute;mso-position-horizontal-relative:char;mso-position-vertical:absolute;mso-position-vertical-relative:line;mso-left-percent:-10001;mso-top-percent:-10001;v-text-anchor:top" o:gfxdata="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" fillcolor="#fff2cc [663]">
                 <v:textbox style="mso-fit-shape-to-text:t">
                   <w:txbxContent>
                     <w:p>
@@ -1792,8 +3506,6 @@
           <w:lang w:val="en-GB"/>
         </w:rPr>
       </w:pPr>
-      <w:bookmarkStart w:id="0" w:name="_GoBack"/>
-      <w:bookmarkEnd w:id="0"/>
     </w:p>
     <w:sectPr>
       <w:pgSz w:w="12240" w:h="15840"/>
@@ -3433,6 +5145,95 @@
     </w:lvl>
   </w:abstractNum>
   <w:abstractNum w:abstractNumId="26" w15:restartNumberingAfterBreak="0">
+    <w:nsid w:val="77901CF8"/>
+    <w:multiLevelType w:val="hybridMultilevel"/>
+    <w:tmpl w:val="26AA8A0C"/>
+    <w:lvl w:ilvl="0" w:tplc="0809000F">
+      <w:start w:val="1"/>
+      <w:numFmt w:val="decimal"/>
+      <w:lvlText w:val="%1."/>
+      <w:lvlJc w:val="left"/>
+      <w:pPr>
+        <w:ind w:left="720" w:hanging="360"/>
+      </w:pPr>
+      <w:rPr>
+        <w:rFonts w:hint="default"/>
+      </w:rPr>
+    </w:lvl>
+    <w:lvl w:ilvl="1" w:tplc="08090019" w:tentative="1">
+      <w:start w:val="1"/>
+      <w:numFmt w:val="lowerLetter"/>
+      <w:lvlText w:val="%2."/>
+      <w:lvlJc w:val="left"/>
+      <w:pPr>
+        <w:ind w:left="1440" w:hanging="360"/>
+      </w:pPr>
+    </w:lvl>
+    <w:lvl w:ilvl="2" w:tplc="0809001B" w:tentative="1">
+      <w:start w:val="1"/>
+      <w:numFmt w:val="lowerRoman"/>
+      <w:lvlText w:val="%3."/>
+      <w:lvlJc w:val="right"/>
+      <w:pPr>
+        <w:ind w:left="2160" w:hanging="180"/>
+      </w:pPr>
+    </w:lvl>
+    <w:lvl w:ilvl="3" w:tplc="0809000F" w:tentative="1">
+      <w:start w:val="1"/>
+      <w:numFmt w:val="decimal"/>
+      <w:lvlText w:val="%4."/>
+      <w:lvlJc w:val="left"/>
+      <w:pPr>
+        <w:ind w:left="2880" w:hanging="360"/>
+      </w:pPr>
+    </w:lvl>
+    <w:lvl w:ilvl="4" w:tplc="08090019" w:tentative="1">
+      <w:start w:val="1"/>
+      <w:numFmt w:val="lowerLetter"/>
+      <w:lvlText w:val="%5."/>
+      <w:lvlJc w:val="left"/>
+      <w:pPr>
+        <w:ind w:left="3600" w:hanging="360"/>
+      </w:pPr>
+    </w:lvl>
+    <w:lvl w:ilvl="5" w:tplc="0809001B" w:tentative="1">
+      <w:start w:val="1"/>
+      <w:numFmt w:val="lowerRoman"/>
+      <w:lvlText w:val="%6."/>
+      <w:lvlJc w:val="right"/>
+      <w:pPr>
+        <w:ind w:left="4320" w:hanging="180"/>
+      </w:pPr>
+    </w:lvl>
+    <w:lvl w:ilvl="6" w:tplc="0809000F" w:tentative="1">
+      <w:start w:val="1"/>
+      <w:numFmt w:val="decimal"/>
+      <w:lvlText w:val="%7."/>
+      <w:lvlJc w:val="left"/>
+      <w:pPr>
+        <w:ind w:left="5040" w:hanging="360"/>
+      </w:pPr>
+    </w:lvl>
+    <w:lvl w:ilvl="7" w:tplc="08090019" w:tentative="1">
+      <w:start w:val="1"/>
+      <w:numFmt w:val="lowerLetter"/>
+      <w:lvlText w:val="%8."/>
+      <w:lvlJc w:val="left"/>
+      <w:pPr>
+        <w:ind w:left="5760" w:hanging="360"/>
+      </w:pPr>
+    </w:lvl>
+    <w:lvl w:ilvl="8" w:tplc="0809001B" w:tentative="1">
+      <w:start w:val="1"/>
+      <w:numFmt w:val="lowerRoman"/>
+      <w:lvlText w:val="%9."/>
+      <w:lvlJc w:val="right"/>
+      <w:pPr>
+        <w:ind w:left="6480" w:hanging="180"/>
+      </w:pPr>
+    </w:lvl>
+  </w:abstractNum>
+  <w:abstractNum w:abstractNumId="27" w15:restartNumberingAfterBreak="0">
     <w:nsid w:val="7D8C2C6D"/>
     <w:multiLevelType w:val="multilevel"/>
     <w:tmpl w:val="04090023"/>
@@ -3586,7 +5387,7 @@
     <w:abstractNumId w:val="11"/>
   </w:num>
   <w:num w:numId="23">
-    <w:abstractNumId w:val="26"/>
+    <w:abstractNumId w:val="27"/>
   </w:num>
   <w:num w:numId="24">
     <w:abstractNumId w:val="17"/>
@@ -3599,6 +5400,9 @@
   </w:num>
   <w:num w:numId="27">
     <w:abstractNumId w:val="14"/>
+  </w:num>
+  <w:num w:numId="28">
+    <w:abstractNumId w:val="26"/>
   </w:num>
 </w:numbering>
 </file>
@@ -5000,6 +6804,23 @@
       <w:contextualSpacing/>
     </w:pPr>
   </w:style>
+  <w:style w:type="paragraph" w:styleId="NormalWeb">
+    <w:name w:val="Normal (Web)"/>
+    <w:basedOn w:val="Normal"/>
+    <w:uiPriority w:val="99"/>
+    <w:semiHidden/>
+    <w:unhideWhenUsed/>
+    <w:rsid w:val="001B5254"/>
+    <w:pPr>
+      <w:spacing w:before="100" w:beforeAutospacing="1" w:after="100" w:afterAutospacing="1"/>
+    </w:pPr>
+    <w:rPr>
+      <w:rFonts w:ascii="Times New Roman" w:eastAsia="Times New Roman" w:hAnsi="Times New Roman" w:cs="Times New Roman"/>
+      <w:sz w:val="24"/>
+      <w:szCs w:val="24"/>
+      <w:lang w:val="en-GB" w:eastAsia="en-GB"/>
+    </w:rPr>
+  </w:style>
 </w:styles>
 </file>
 

</xml_diff>

<commit_message>
First draft of the web server
</commit_message>
<xml_diff>
--- a/docs/MultiValue Bookstore - Python sample 1.docx
+++ b/docs/MultiValue Bookstore - Python sample 1.docx
@@ -50,8 +50,6 @@
         </w:rPr>
         <w:br w:type="page"/>
       </w:r>
-      <w:bookmarkStart w:id="0" w:name="_GoBack"/>
-      <w:bookmarkEnd w:id="0"/>
     </w:p>
     <w:p>
       <w:pPr>
@@ -3497,6 +3495,553 @@
         </w:rPr>
         <w:t xml:space="preserve"> requests.</w:t>
       </w:r>
+    </w:p>
+    <w:p>
+      <w:pPr>
+        <w:pStyle w:val="ListParagraph"/>
+        <w:ind w:left="360"/>
+        <w:rPr>
+          <w:lang w:val="en-GB"/>
+        </w:rPr>
+      </w:pPr>
+    </w:p>
+    <w:p>
+      <w:pPr>
+        <w:rPr>
+          <w:rFonts w:asciiTheme="majorHAnsi" w:eastAsiaTheme="majorEastAsia" w:hAnsiTheme="majorHAnsi" w:cstheme="majorBidi"/>
+          <w:spacing w:val="-10"/>
+          <w:kern w:val="28"/>
+          <w:sz w:val="56"/>
+          <w:szCs w:val="56"/>
+          <w:lang w:val="en-GB"/>
+        </w:rPr>
+      </w:pPr>
+      <w:r>
+        <w:rPr>
+          <w:lang w:val="en-GB"/>
+        </w:rPr>
+        <w:br w:type="page"/>
+      </w:r>
+    </w:p>
+    <w:p>
+      <w:pPr>
+        <w:pStyle w:val="Title"/>
+        <w:rPr>
+          <w:lang w:val="en-GB"/>
+        </w:rPr>
+      </w:pPr>
+      <w:r>
+        <w:rPr>
+          <w:lang w:val="en-GB"/>
+        </w:rPr>
+        <w:lastRenderedPageBreak/>
+        <w:t xml:space="preserve">Python Sample </w:t>
+      </w:r>
+      <w:r>
+        <w:rPr>
+          <w:lang w:val="en-GB"/>
+        </w:rPr>
+        <w:t>3</w:t>
+      </w:r>
+    </w:p>
+    <w:p>
+      <w:pPr>
+        <w:rPr>
+          <w:sz w:val="36"/>
+          <w:lang w:val="en-GB"/>
+        </w:rPr>
+      </w:pPr>
+      <w:r>
+        <w:rPr>
+          <w:sz w:val="36"/>
+          <w:lang w:val="en-GB"/>
+        </w:rPr>
+        <w:t>Web</w:t>
+      </w:r>
+    </w:p>
+    <w:p>
+      <w:pPr>
+        <w:rPr>
+          <w:lang w:val="en-GB"/>
+        </w:rPr>
+      </w:pPr>
+    </w:p>
+    <w:p>
+      <w:pPr>
+        <w:rPr>
+          <w:lang w:val="en-GB"/>
+        </w:rPr>
+      </w:pPr>
+      <w:r>
+        <w:rPr>
+          <w:lang w:val="en-GB"/>
+        </w:rPr>
+        <w:br w:type="page"/>
+      </w:r>
+    </w:p>
+    <w:p>
+      <w:pPr>
+        <w:pStyle w:val="Heading2"/>
+        <w:rPr>
+          <w:lang w:val="en-GB"/>
+        </w:rPr>
+      </w:pPr>
+      <w:r>
+        <w:rPr>
+          <w:lang w:val="en-GB"/>
+        </w:rPr>
+        <w:lastRenderedPageBreak/>
+        <w:t>I</w:t>
+      </w:r>
+      <w:r>
+        <w:rPr>
+          <w:lang w:val="en-GB"/>
+        </w:rPr>
+        <w:t>ntroduction</w:t>
+      </w:r>
+    </w:p>
+    <w:p>
+      <w:pPr>
+        <w:rPr>
+          <w:lang w:val="en-GB"/>
+        </w:rPr>
+      </w:pPr>
+    </w:p>
+    <w:p>
+      <w:pPr>
+        <w:rPr>
+          <w:lang w:val="en-GB"/>
+        </w:rPr>
+      </w:pPr>
+      <w:r>
+        <w:rPr>
+          <w:lang w:val="en-GB"/>
+        </w:rPr>
+        <w:t xml:space="preserve">Following the success of their first Python examples, the team </w:t>
+      </w:r>
+      <w:r>
+        <w:rPr>
+          <w:lang w:val="en-GB"/>
+        </w:rPr>
+        <w:t xml:space="preserve">were excited to learn more and </w:t>
+      </w:r>
+      <w:r>
+        <w:rPr>
+          <w:lang w:val="en-GB"/>
+        </w:rPr>
+        <w:t xml:space="preserve">realized that their existing Windows front end was not really showing this in its best light. </w:t>
+      </w:r>
+    </w:p>
+    <w:p>
+      <w:pPr>
+        <w:rPr>
+          <w:lang w:val="en-GB"/>
+        </w:rPr>
+      </w:pPr>
+    </w:p>
+    <w:p>
+      <w:pPr>
+        <w:rPr>
+          <w:lang w:val="en-GB"/>
+        </w:rPr>
+      </w:pPr>
+      <w:proofErr w:type="gramStart"/>
+      <w:r>
+        <w:rPr>
+          <w:lang w:val="en-GB"/>
+        </w:rPr>
+        <w:t>So</w:t>
+      </w:r>
+      <w:proofErr w:type="gramEnd"/>
+      <w:r>
+        <w:rPr>
+          <w:lang w:val="en-GB"/>
+        </w:rPr>
+        <w:t xml:space="preserve"> the head of development raised a user story on behalf of the team:</w:t>
+      </w:r>
+    </w:p>
+    <w:p>
+      <w:pPr>
+        <w:rPr>
+          <w:lang w:val="en-GB"/>
+        </w:rPr>
+      </w:pPr>
+    </w:p>
+    <w:p>
+      <w:pPr>
+        <w:rPr>
+          <w:lang w:val="en-GB"/>
+        </w:rPr>
+      </w:pPr>
+    </w:p>
+    <w:p>
+      <w:pPr>
+        <w:ind w:left="720"/>
+        <w:rPr>
+          <w:lang w:val="en-GB"/>
+        </w:rPr>
+      </w:pPr>
+      <w:r>
+        <w:rPr>
+          <w:noProof/>
+          <w:lang w:val="en-GB"/>
+        </w:rPr>
+        <mc:AlternateContent>
+          <mc:Choice Requires="wps">
+            <w:drawing>
+              <wp:inline distT="0" distB="0" distL="0" distR="0" wp14:anchorId="3F66C4A4" wp14:editId="6492A1B7">
+                <wp:extent cx="3943350" cy="1404620"/>
+                <wp:effectExtent l="0" t="0" r="19050" b="17780"/>
+                <wp:docPr id="2" name="Text Box 2"/>
+                <wp:cNvGraphicFramePr>
+                  <a:graphicFrameLocks xmlns:a="http://schemas.openxmlformats.org/drawingml/2006/main"/>
+                </wp:cNvGraphicFramePr>
+                <a:graphic xmlns:a="http://schemas.openxmlformats.org/drawingml/2006/main">
+                  <a:graphicData uri="http://schemas.microsoft.com/office/word/2010/wordprocessingShape">
+                    <wps:wsp>
+                      <wps:cNvSpPr txBox="1">
+                        <a:spLocks noChangeArrowheads="1"/>
+                      </wps:cNvSpPr>
+                      <wps:spPr bwMode="auto">
+                        <a:xfrm>
+                          <a:off x="0" y="0"/>
+                          <a:ext cx="3943350" cy="1404620"/>
+                        </a:xfrm>
+                        <a:prstGeom prst="rect">
+                          <a:avLst/>
+                        </a:prstGeom>
+                        <a:solidFill>
+                          <a:schemeClr val="accent4">
+                            <a:lumMod val="20000"/>
+                            <a:lumOff val="80000"/>
+                          </a:schemeClr>
+                        </a:solidFill>
+                        <a:ln w="9525">
+                          <a:solidFill>
+                            <a:srgbClr val="000000"/>
+                          </a:solidFill>
+                          <a:miter lim="800000"/>
+                          <a:headEnd/>
+                          <a:tailEnd/>
+                        </a:ln>
+                      </wps:spPr>
+                      <wps:txbx>
+                        <w:txbxContent>
+                          <w:p>
+                            <w:pPr>
+                              <w:ind w:left="720"/>
+                              <w:rPr>
+                                <w:lang w:val="en-GB"/>
+                              </w:rPr>
+                            </w:pPr>
+                            <w:r>
+                              <w:rPr>
+                                <w:b/>
+                                <w:lang w:val="en-GB"/>
+                              </w:rPr>
+                              <w:t>As a</w:t>
+                            </w:r>
+                            <w:r>
+                              <w:rPr>
+                                <w:lang w:val="en-GB"/>
+                              </w:rPr>
+                              <w:t xml:space="preserve"> </w:t>
+                            </w:r>
+                            <w:r>
+                              <w:rPr>
+                                <w:lang w:val="en-GB"/>
+                              </w:rPr>
+                              <w:t>Development Manager</w:t>
+                            </w:r>
+                          </w:p>
+                          <w:p>
+                            <w:pPr>
+                              <w:ind w:left="720"/>
+                              <w:rPr>
+                                <w:lang w:val="en-GB"/>
+                              </w:rPr>
+                            </w:pPr>
+                            <w:r>
+                              <w:rPr>
+                                <w:b/>
+                                <w:lang w:val="en-GB"/>
+                              </w:rPr>
+                              <w:t>I want to</w:t>
+                            </w:r>
+                            <w:r>
+                              <w:rPr>
+                                <w:lang w:val="en-GB"/>
+                              </w:rPr>
+                              <w:t xml:space="preserve"> </w:t>
+                            </w:r>
+                            <w:r>
+                              <w:rPr>
+                                <w:lang w:val="en-GB"/>
+                              </w:rPr>
+                              <w:t>create some web pages</w:t>
+                            </w:r>
+                          </w:p>
+                          <w:p>
+                            <w:pPr>
+                              <w:ind w:left="720"/>
+                              <w:rPr>
+                                <w:lang w:val="en-GB"/>
+                              </w:rPr>
+                            </w:pPr>
+                            <w:r>
+                              <w:rPr>
+                                <w:b/>
+                                <w:lang w:val="en-GB"/>
+                              </w:rPr>
+                              <w:t>So that</w:t>
+                            </w:r>
+                            <w:r>
+                              <w:rPr>
+                                <w:lang w:val="en-GB"/>
+                              </w:rPr>
+                              <w:t xml:space="preserve"> we can </w:t>
+                            </w:r>
+                            <w:r>
+                              <w:rPr>
+                                <w:lang w:val="en-GB"/>
+                              </w:rPr>
+                              <w:t>demonstrate our application</w:t>
+                            </w:r>
+                            <w:r>
+                              <w:rPr>
+                                <w:lang w:val="en-GB"/>
+                              </w:rPr>
+                              <w:t>.</w:t>
+                            </w:r>
+                          </w:p>
+                        </w:txbxContent>
+                      </wps:txbx>
+                      <wps:bodyPr rot="0" vert="horz" wrap="square" lIns="91440" tIns="45720" rIns="91440" bIns="45720" anchor="t" anchorCtr="0">
+                        <a:spAutoFit/>
+                      </wps:bodyPr>
+                    </wps:wsp>
+                  </a:graphicData>
+                </a:graphic>
+              </wp:inline>
+            </w:drawing>
+          </mc:Choice>
+          <mc:Fallback>
+            <w:pict>
+              <v:shapetype w14:anchorId="3F66C4A4" id="_x0000_t202" coordsize="21600,21600" o:spt="202" path="m,l,21600r21600,l21600,xe">
+                <v:stroke joinstyle="miter"/>
+                <v:path gradientshapeok="t" o:connecttype="rect"/>
+              </v:shapetype>
+              <v:shape id="_x0000_s1028" type="#_x0000_t202" style="width:310.5pt;height:110.6pt;visibility:visible;mso-wrap-style:square;mso-left-percent:-10001;mso-top-percent:-10001;mso-position-horizontal:absolute;mso-position-horizontal-relative:char;mso-position-vertical:absolute;mso-position-vertical-relative:line;mso-left-percent:-10001;mso-top-percent:-10001;v-text-anchor:top" o:gfxdata="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" fillcolor="#fff2cc [663]">
+                <v:textbox style="mso-fit-shape-to-text:t">
+                  <w:txbxContent>
+                    <w:p>
+                      <w:pPr>
+                        <w:ind w:left="720"/>
+                        <w:rPr>
+                          <w:lang w:val="en-GB"/>
+                        </w:rPr>
+                      </w:pPr>
+                      <w:r>
+                        <w:rPr>
+                          <w:b/>
+                          <w:lang w:val="en-GB"/>
+                        </w:rPr>
+                        <w:t>As a</w:t>
+                      </w:r>
+                      <w:r>
+                        <w:rPr>
+                          <w:lang w:val="en-GB"/>
+                        </w:rPr>
+                        <w:t xml:space="preserve"> </w:t>
+                      </w:r>
+                      <w:r>
+                        <w:rPr>
+                          <w:lang w:val="en-GB"/>
+                        </w:rPr>
+                        <w:t>Development Manager</w:t>
+                      </w:r>
+                    </w:p>
+                    <w:p>
+                      <w:pPr>
+                        <w:ind w:left="720"/>
+                        <w:rPr>
+                          <w:lang w:val="en-GB"/>
+                        </w:rPr>
+                      </w:pPr>
+                      <w:r>
+                        <w:rPr>
+                          <w:b/>
+                          <w:lang w:val="en-GB"/>
+                        </w:rPr>
+                        <w:t>I want to</w:t>
+                      </w:r>
+                      <w:r>
+                        <w:rPr>
+                          <w:lang w:val="en-GB"/>
+                        </w:rPr>
+                        <w:t xml:space="preserve"> </w:t>
+                      </w:r>
+                      <w:r>
+                        <w:rPr>
+                          <w:lang w:val="en-GB"/>
+                        </w:rPr>
+                        <w:t>create some web pages</w:t>
+                      </w:r>
+                    </w:p>
+                    <w:p>
+                      <w:pPr>
+                        <w:ind w:left="720"/>
+                        <w:rPr>
+                          <w:lang w:val="en-GB"/>
+                        </w:rPr>
+                      </w:pPr>
+                      <w:r>
+                        <w:rPr>
+                          <w:b/>
+                          <w:lang w:val="en-GB"/>
+                        </w:rPr>
+                        <w:t>So that</w:t>
+                      </w:r>
+                      <w:r>
+                        <w:rPr>
+                          <w:lang w:val="en-GB"/>
+                        </w:rPr>
+                        <w:t xml:space="preserve"> we can </w:t>
+                      </w:r>
+                      <w:r>
+                        <w:rPr>
+                          <w:lang w:val="en-GB"/>
+                        </w:rPr>
+                        <w:t>demonstrate our application</w:t>
+                      </w:r>
+                      <w:r>
+                        <w:rPr>
+                          <w:lang w:val="en-GB"/>
+                        </w:rPr>
+                        <w:t>.</w:t>
+                      </w:r>
+                    </w:p>
+                  </w:txbxContent>
+                </v:textbox>
+                <w10:anchorlock/>
+              </v:shape>
+            </w:pict>
+          </mc:Fallback>
+        </mc:AlternateContent>
+      </w:r>
+    </w:p>
+    <w:p>
+      <w:pPr>
+        <w:rPr>
+          <w:b/>
+          <w:lang w:val="en-GB"/>
+        </w:rPr>
+      </w:pPr>
+    </w:p>
+    <w:p>
+      <w:pPr>
+        <w:rPr>
+          <w:b/>
+          <w:lang w:val="en-GB"/>
+        </w:rPr>
+      </w:pPr>
+    </w:p>
+    <w:p>
+      <w:pPr>
+        <w:rPr>
+          <w:b/>
+          <w:lang w:val="en-GB"/>
+        </w:rPr>
+      </w:pPr>
+    </w:p>
+    <w:p>
+      <w:pPr>
+        <w:rPr>
+          <w:lang w:val="en-GB"/>
+        </w:rPr>
+      </w:pPr>
+      <w:r>
+        <w:rPr>
+          <w:lang w:val="en-GB"/>
+        </w:rPr>
+        <w:t>The team had noticed how easy it was to create an http listener using Python, that could talk to UniVerse. Surely, they reasoned, this could be used to service more than simple JSON requests?</w:t>
+      </w:r>
+    </w:p>
+    <w:p>
+      <w:pPr>
+        <w:rPr>
+          <w:lang w:val="en-GB"/>
+        </w:rPr>
+      </w:pPr>
+    </w:p>
+    <w:p>
+      <w:pPr>
+        <w:rPr>
+          <w:lang w:val="en-GB"/>
+        </w:rPr>
+      </w:pPr>
+    </w:p>
+    <w:p>
+      <w:pPr>
+        <w:rPr>
+          <w:lang w:val="en-GB"/>
+        </w:rPr>
+      </w:pPr>
+      <w:r>
+        <w:rPr>
+          <w:lang w:val="en-GB"/>
+        </w:rPr>
+        <w:t>The team therefore decided to build a personal web server using what they had learned in Python. This web server would serve their regular assets but could also provide logic to talk directly to their Bookstore UniVerse application.</w:t>
+      </w:r>
+      <w:bookmarkStart w:id="0" w:name="_GoBack"/>
+      <w:bookmarkEnd w:id="0"/>
+    </w:p>
+    <w:p>
+      <w:pPr>
+        <w:rPr>
+          <w:lang w:val="en-GB"/>
+        </w:rPr>
+      </w:pPr>
+    </w:p>
+    <w:p>
+      <w:pPr>
+        <w:rPr>
+          <w:lang w:val="en-GB"/>
+        </w:rPr>
+      </w:pPr>
+      <w:r>
+        <w:rPr>
+          <w:lang w:val="en-GB"/>
+        </w:rPr>
+        <w:t xml:space="preserve">See: </w:t>
+      </w:r>
+    </w:p>
+    <w:p>
+      <w:pPr>
+        <w:rPr>
+          <w:lang w:val="en-GB"/>
+        </w:rPr>
+      </w:pPr>
+    </w:p>
+    <w:p>
+      <w:pPr>
+        <w:rPr>
+          <w:lang w:val="en-GB"/>
+        </w:rPr>
+      </w:pPr>
+      <w:r>
+        <w:rPr>
+          <w:lang w:val="en-GB"/>
+        </w:rPr>
+        <w:t>start_webserver.bat</w:t>
+      </w:r>
+    </w:p>
+    <w:p>
+      <w:pPr>
+        <w:rPr>
+          <w:lang w:val="en-GB"/>
+        </w:rPr>
+      </w:pPr>
     </w:p>
     <w:p>
       <w:pPr>
@@ -7086,139 +7631,12 @@
 </file>
 
 <file path=customXml/item1.xml><?xml version="1.0" encoding="utf-8"?>
-<p:properties xmlns:p="http://schemas.microsoft.com/office/2006/metadata/properties" xmlns:xsi="http://www.w3.org/2001/XMLSchema-instance" xmlns:pc="http://schemas.microsoft.com/office/infopath/2007/PartnerControls">
-  <documentManagement>
-    <LocLastLocAttemptVersionTypeLookup xmlns="4873beb7-5857-4685-be1f-d57550cc96cc" xsi:nil="true"/>
-    <MarketSpecific xmlns="4873beb7-5857-4685-be1f-d57550cc96cc">false</MarketSpecific>
-    <ApprovalStatus xmlns="4873beb7-5857-4685-be1f-d57550cc96cc">InProgress</ApprovalStatus>
-    <LocComments xmlns="4873beb7-5857-4685-be1f-d57550cc96cc" xsi:nil="true"/>
-    <DirectSourceMarket xmlns="4873beb7-5857-4685-be1f-d57550cc96cc" xsi:nil="true"/>
-    <LocPublishedLinkedAssetsLookup xmlns="4873beb7-5857-4685-be1f-d57550cc96cc" xsi:nil="true"/>
-    <ThumbnailAssetId xmlns="4873beb7-5857-4685-be1f-d57550cc96cc" xsi:nil="true"/>
-    <PrimaryImageGen xmlns="4873beb7-5857-4685-be1f-d57550cc96cc">true</PrimaryImageGen>
-    <LegacyData xmlns="4873beb7-5857-4685-be1f-d57550cc96cc" xsi:nil="true"/>
-    <LocNewPublishedVersionLookup xmlns="4873beb7-5857-4685-be1f-d57550cc96cc" xsi:nil="true"/>
-    <NumericId xmlns="4873beb7-5857-4685-be1f-d57550cc96cc">102787001</NumericId>
-    <TPFriendlyName xmlns="4873beb7-5857-4685-be1f-d57550cc96cc" xsi:nil="true"/>
-    <LocOverallPublishStatusLookup xmlns="4873beb7-5857-4685-be1f-d57550cc96cc" xsi:nil="true"/>
-    <LocRecommendedHandoff xmlns="4873beb7-5857-4685-be1f-d57550cc96cc" xsi:nil="true"/>
-    <BlockPublish xmlns="4873beb7-5857-4685-be1f-d57550cc96cc">false</BlockPublish>
-    <BusinessGroup xmlns="4873beb7-5857-4685-be1f-d57550cc96cc" xsi:nil="true"/>
-    <OpenTemplate xmlns="4873beb7-5857-4685-be1f-d57550cc96cc">true</OpenTemplate>
-    <SourceTitle xmlns="4873beb7-5857-4685-be1f-d57550cc96cc" xsi:nil="true"/>
-    <LocOverallLocStatusLookup xmlns="4873beb7-5857-4685-be1f-d57550cc96cc" xsi:nil="true"/>
-    <APEditor xmlns="4873beb7-5857-4685-be1f-d57550cc96cc">
-      <UserInfo>
-        <DisplayName/>
-        <AccountId xsi:nil="true"/>
-        <AccountType/>
-      </UserInfo>
-    </APEditor>
-    <UALocComments xmlns="4873beb7-5857-4685-be1f-d57550cc96cc" xsi:nil="true"/>
-    <IntlLangReviewDate xmlns="4873beb7-5857-4685-be1f-d57550cc96cc" xsi:nil="true"/>
-    <PublishStatusLookup xmlns="4873beb7-5857-4685-be1f-d57550cc96cc">
-      <Value>1343188</Value>
-    </PublishStatusLookup>
-    <ParentAssetId xmlns="4873beb7-5857-4685-be1f-d57550cc96cc" xsi:nil="true"/>
-    <FeatureTagsTaxHTField0 xmlns="4873beb7-5857-4685-be1f-d57550cc96cc">
-      <Terms xmlns="http://schemas.microsoft.com/office/infopath/2007/PartnerControls"/>
-    </FeatureTagsTaxHTField0>
-    <MachineTranslated xmlns="4873beb7-5857-4685-be1f-d57550cc96cc">false</MachineTranslated>
-    <Providers xmlns="4873beb7-5857-4685-be1f-d57550cc96cc" xsi:nil="true"/>
-    <OriginalSourceMarket xmlns="4873beb7-5857-4685-be1f-d57550cc96cc" xsi:nil="true"/>
-    <APDescription xmlns="4873beb7-5857-4685-be1f-d57550cc96cc" xsi:nil="true"/>
-    <ContentItem xmlns="4873beb7-5857-4685-be1f-d57550cc96cc" xsi:nil="true"/>
-    <ClipArtFilename xmlns="4873beb7-5857-4685-be1f-d57550cc96cc" xsi:nil="true"/>
-    <TPInstallLocation xmlns="4873beb7-5857-4685-be1f-d57550cc96cc" xsi:nil="true"/>
-    <TimesCloned xmlns="4873beb7-5857-4685-be1f-d57550cc96cc" xsi:nil="true"/>
-    <PublishTargets xmlns="4873beb7-5857-4685-be1f-d57550cc96cc">OfficeOnlineVNext</PublishTargets>
-    <AcquiredFrom xmlns="4873beb7-5857-4685-be1f-d57550cc96cc">Internal MS</AcquiredFrom>
-    <AssetStart xmlns="4873beb7-5857-4685-be1f-d57550cc96cc">2011-11-23T17:29:00+00:00</AssetStart>
-    <FriendlyTitle xmlns="4873beb7-5857-4685-be1f-d57550cc96cc" xsi:nil="true"/>
-    <Provider xmlns="4873beb7-5857-4685-be1f-d57550cc96cc" xsi:nil="true"/>
-    <LastHandOff xmlns="4873beb7-5857-4685-be1f-d57550cc96cc" xsi:nil="true"/>
-    <TPClientViewer xmlns="4873beb7-5857-4685-be1f-d57550cc96cc" xsi:nil="true"/>
-    <TemplateStatus xmlns="4873beb7-5857-4685-be1f-d57550cc96cc">Complete</TemplateStatus>
-    <Downloads xmlns="4873beb7-5857-4685-be1f-d57550cc96cc">0</Downloads>
-    <OOCacheId xmlns="4873beb7-5857-4685-be1f-d57550cc96cc" xsi:nil="true"/>
-    <IsDeleted xmlns="4873beb7-5857-4685-be1f-d57550cc96cc">false</IsDeleted>
-    <LocPublishedDependentAssetsLookup xmlns="4873beb7-5857-4685-be1f-d57550cc96cc" xsi:nil="true"/>
-    <AssetExpire xmlns="4873beb7-5857-4685-be1f-d57550cc96cc">2029-05-12T07:00:00+00:00</AssetExpire>
-    <CSXSubmissionMarket xmlns="4873beb7-5857-4685-be1f-d57550cc96cc" xsi:nil="true"/>
-    <DSATActionTaken xmlns="4873beb7-5857-4685-be1f-d57550cc96cc" xsi:nil="true"/>
-    <SubmitterId xmlns="4873beb7-5857-4685-be1f-d57550cc96cc" xsi:nil="true"/>
-    <EditorialTags xmlns="4873beb7-5857-4685-be1f-d57550cc96cc" xsi:nil="true"/>
-    <TPExecutable xmlns="4873beb7-5857-4685-be1f-d57550cc96cc" xsi:nil="true"/>
-    <CSXSubmissionDate xmlns="4873beb7-5857-4685-be1f-d57550cc96cc" xsi:nil="true"/>
-    <CSXUpdate xmlns="4873beb7-5857-4685-be1f-d57550cc96cc">false</CSXUpdate>
-    <AssetType xmlns="4873beb7-5857-4685-be1f-d57550cc96cc">TP</AssetType>
-    <ApprovalLog xmlns="4873beb7-5857-4685-be1f-d57550cc96cc" xsi:nil="true"/>
-    <BugNumber xmlns="4873beb7-5857-4685-be1f-d57550cc96cc" xsi:nil="true"/>
-    <OriginAsset xmlns="4873beb7-5857-4685-be1f-d57550cc96cc" xsi:nil="true"/>
-    <TPComponent xmlns="4873beb7-5857-4685-be1f-d57550cc96cc" xsi:nil="true"/>
-    <Milestone xmlns="4873beb7-5857-4685-be1f-d57550cc96cc" xsi:nil="true"/>
-    <RecommendationsModifier xmlns="4873beb7-5857-4685-be1f-d57550cc96cc" xsi:nil="true"/>
-    <AssetId xmlns="4873beb7-5857-4685-be1f-d57550cc96cc">TP102787001</AssetId>
-    <PolicheckWords xmlns="4873beb7-5857-4685-be1f-d57550cc96cc" xsi:nil="true"/>
-    <TPLaunchHelpLink xmlns="4873beb7-5857-4685-be1f-d57550cc96cc" xsi:nil="true"/>
-    <IntlLocPriority xmlns="4873beb7-5857-4685-be1f-d57550cc96cc" xsi:nil="true"/>
-    <TPApplication xmlns="4873beb7-5857-4685-be1f-d57550cc96cc" xsi:nil="true"/>
-    <IntlLangReviewer xmlns="4873beb7-5857-4685-be1f-d57550cc96cc" xsi:nil="true"/>
-    <HandoffToMSDN xmlns="4873beb7-5857-4685-be1f-d57550cc96cc" xsi:nil="true"/>
-    <PlannedPubDate xmlns="4873beb7-5857-4685-be1f-d57550cc96cc" xsi:nil="true"/>
-    <CrawlForDependencies xmlns="4873beb7-5857-4685-be1f-d57550cc96cc">false</CrawlForDependencies>
-    <LocLastLocAttemptVersionLookup xmlns="4873beb7-5857-4685-be1f-d57550cc96cc">693888</LocLastLocAttemptVersionLookup>
-    <LocProcessedForHandoffsLookup xmlns="4873beb7-5857-4685-be1f-d57550cc96cc" xsi:nil="true"/>
-    <TrustLevel xmlns="4873beb7-5857-4685-be1f-d57550cc96cc">1 Microsoft Managed Content</TrustLevel>
-    <CampaignTagsTaxHTField0 xmlns="4873beb7-5857-4685-be1f-d57550cc96cc">
-      <Terms xmlns="http://schemas.microsoft.com/office/infopath/2007/PartnerControls"/>
-    </CampaignTagsTaxHTField0>
-    <TPNamespace xmlns="4873beb7-5857-4685-be1f-d57550cc96cc" xsi:nil="true"/>
-    <LocOverallPreviewStatusLookup xmlns="4873beb7-5857-4685-be1f-d57550cc96cc" xsi:nil="true"/>
-    <TaxCatchAll xmlns="4873beb7-5857-4685-be1f-d57550cc96cc"/>
-    <IsSearchable xmlns="4873beb7-5857-4685-be1f-d57550cc96cc">false</IsSearchable>
-    <TemplateTemplateType xmlns="4873beb7-5857-4685-be1f-d57550cc96cc">Word Document Template</TemplateTemplateType>
-    <Markets xmlns="4873beb7-5857-4685-be1f-d57550cc96cc"/>
-    <IntlLangReview xmlns="4873beb7-5857-4685-be1f-d57550cc96cc" xsi:nil="true"/>
-    <UAProjectedTotalWords xmlns="4873beb7-5857-4685-be1f-d57550cc96cc" xsi:nil="true"/>
-    <OutputCachingOn xmlns="4873beb7-5857-4685-be1f-d57550cc96cc">false</OutputCachingOn>
-    <AverageRating xmlns="4873beb7-5857-4685-be1f-d57550cc96cc" xsi:nil="true"/>
-    <LocMarketGroupTiers2 xmlns="4873beb7-5857-4685-be1f-d57550cc96cc" xsi:nil="true"/>
-    <APAuthor xmlns="4873beb7-5857-4685-be1f-d57550cc96cc">
-      <UserInfo>
-        <DisplayName>REDMOND\v-namall</DisplayName>
-        <AccountId>978</AccountId>
-        <AccountType/>
-      </UserInfo>
-    </APAuthor>
-    <TPCommandLine xmlns="4873beb7-5857-4685-be1f-d57550cc96cc" xsi:nil="true"/>
-    <LocManualTestRequired xmlns="4873beb7-5857-4685-be1f-d57550cc96cc">false</LocManualTestRequired>
-    <TPAppVersion xmlns="4873beb7-5857-4685-be1f-d57550cc96cc" xsi:nil="true"/>
-    <EditorialStatus xmlns="4873beb7-5857-4685-be1f-d57550cc96cc">Complete</EditorialStatus>
-    <LocProcessedForMarketsLookup xmlns="4873beb7-5857-4685-be1f-d57550cc96cc" xsi:nil="true"/>
-    <LastModifiedDateTime xmlns="4873beb7-5857-4685-be1f-d57550cc96cc" xsi:nil="true"/>
-    <TPLaunchHelpLinkType xmlns="4873beb7-5857-4685-be1f-d57550cc96cc">Template</TPLaunchHelpLinkType>
-    <ScenarioTagsTaxHTField0 xmlns="4873beb7-5857-4685-be1f-d57550cc96cc">
-      <Terms xmlns="http://schemas.microsoft.com/office/infopath/2007/PartnerControls"/>
-    </ScenarioTagsTaxHTField0>
-    <OriginalRelease xmlns="4873beb7-5857-4685-be1f-d57550cc96cc">14</OriginalRelease>
-    <LocalizationTagsTaxHTField0 xmlns="4873beb7-5857-4685-be1f-d57550cc96cc">
-      <Terms xmlns="http://schemas.microsoft.com/office/infopath/2007/PartnerControls"/>
-    </LocalizationTagsTaxHTField0>
-    <Manager xmlns="4873beb7-5857-4685-be1f-d57550cc96cc" xsi:nil="true"/>
-    <UALocRecommendation xmlns="4873beb7-5857-4685-be1f-d57550cc96cc">Localize</UALocRecommendation>
-    <LocOverallHandbackStatusLookup xmlns="4873beb7-5857-4685-be1f-d57550cc96cc" xsi:nil="true"/>
-    <ArtSampleDocs xmlns="4873beb7-5857-4685-be1f-d57550cc96cc" xsi:nil="true"/>
-    <UACurrentWords xmlns="4873beb7-5857-4685-be1f-d57550cc96cc" xsi:nil="true"/>
-    <ShowIn xmlns="4873beb7-5857-4685-be1f-d57550cc96cc">Show everywhere</ShowIn>
-    <CSXHash xmlns="4873beb7-5857-4685-be1f-d57550cc96cc" xsi:nil="true"/>
-    <VoteCount xmlns="4873beb7-5857-4685-be1f-d57550cc96cc" xsi:nil="true"/>
-    <InternalTagsTaxHTField0 xmlns="4873beb7-5857-4685-be1f-d57550cc96cc">
-      <Terms xmlns="http://schemas.microsoft.com/office/infopath/2007/PartnerControls"/>
-    </InternalTagsTaxHTField0>
-    <UANotes xmlns="4873beb7-5857-4685-be1f-d57550cc96cc" xsi:nil="true"/>
-  </documentManagement>
-</p:properties>
+<?mso-contentType ?>
+<FormTemplates xmlns="http://schemas.microsoft.com/sharepoint/v3/contenttype/forms">
+  <Display>DocumentLibraryForm</Display>
+  <Edit>AssetEditForm</Edit>
+  <New>DocumentLibraryForm</New>
+</FormTemplates>
 </file>
 
 <file path=customXml/item2.xml><?xml version="1.0" encoding="utf-8"?>
@@ -8262,20 +8680,145 @@
 </file>
 
 <file path=customXml/item3.xml><?xml version="1.0" encoding="utf-8"?>
-<?mso-contentType ?>
-<FormTemplates xmlns="http://schemas.microsoft.com/sharepoint/v3/contenttype/forms">
-  <Display>DocumentLibraryForm</Display>
-  <Edit>AssetEditForm</Edit>
-  <New>DocumentLibraryForm</New>
-</FormTemplates>
+<p:properties xmlns:p="http://schemas.microsoft.com/office/2006/metadata/properties" xmlns:xsi="http://www.w3.org/2001/XMLSchema-instance" xmlns:pc="http://schemas.microsoft.com/office/infopath/2007/PartnerControls">
+  <documentManagement>
+    <LocLastLocAttemptVersionTypeLookup xmlns="4873beb7-5857-4685-be1f-d57550cc96cc" xsi:nil="true"/>
+    <MarketSpecific xmlns="4873beb7-5857-4685-be1f-d57550cc96cc">false</MarketSpecific>
+    <ApprovalStatus xmlns="4873beb7-5857-4685-be1f-d57550cc96cc">InProgress</ApprovalStatus>
+    <LocComments xmlns="4873beb7-5857-4685-be1f-d57550cc96cc" xsi:nil="true"/>
+    <DirectSourceMarket xmlns="4873beb7-5857-4685-be1f-d57550cc96cc" xsi:nil="true"/>
+    <LocPublishedLinkedAssetsLookup xmlns="4873beb7-5857-4685-be1f-d57550cc96cc" xsi:nil="true"/>
+    <ThumbnailAssetId xmlns="4873beb7-5857-4685-be1f-d57550cc96cc" xsi:nil="true"/>
+    <PrimaryImageGen xmlns="4873beb7-5857-4685-be1f-d57550cc96cc">true</PrimaryImageGen>
+    <LegacyData xmlns="4873beb7-5857-4685-be1f-d57550cc96cc" xsi:nil="true"/>
+    <LocNewPublishedVersionLookup xmlns="4873beb7-5857-4685-be1f-d57550cc96cc" xsi:nil="true"/>
+    <NumericId xmlns="4873beb7-5857-4685-be1f-d57550cc96cc">102787001</NumericId>
+    <TPFriendlyName xmlns="4873beb7-5857-4685-be1f-d57550cc96cc" xsi:nil="true"/>
+    <LocOverallPublishStatusLookup xmlns="4873beb7-5857-4685-be1f-d57550cc96cc" xsi:nil="true"/>
+    <LocRecommendedHandoff xmlns="4873beb7-5857-4685-be1f-d57550cc96cc" xsi:nil="true"/>
+    <BlockPublish xmlns="4873beb7-5857-4685-be1f-d57550cc96cc">false</BlockPublish>
+    <BusinessGroup xmlns="4873beb7-5857-4685-be1f-d57550cc96cc" xsi:nil="true"/>
+    <OpenTemplate xmlns="4873beb7-5857-4685-be1f-d57550cc96cc">true</OpenTemplate>
+    <SourceTitle xmlns="4873beb7-5857-4685-be1f-d57550cc96cc" xsi:nil="true"/>
+    <LocOverallLocStatusLookup xmlns="4873beb7-5857-4685-be1f-d57550cc96cc" xsi:nil="true"/>
+    <APEditor xmlns="4873beb7-5857-4685-be1f-d57550cc96cc">
+      <UserInfo>
+        <DisplayName/>
+        <AccountId xsi:nil="true"/>
+        <AccountType/>
+      </UserInfo>
+    </APEditor>
+    <UALocComments xmlns="4873beb7-5857-4685-be1f-d57550cc96cc" xsi:nil="true"/>
+    <IntlLangReviewDate xmlns="4873beb7-5857-4685-be1f-d57550cc96cc" xsi:nil="true"/>
+    <PublishStatusLookup xmlns="4873beb7-5857-4685-be1f-d57550cc96cc">
+      <Value>1343188</Value>
+    </PublishStatusLookup>
+    <ParentAssetId xmlns="4873beb7-5857-4685-be1f-d57550cc96cc" xsi:nil="true"/>
+    <FeatureTagsTaxHTField0 xmlns="4873beb7-5857-4685-be1f-d57550cc96cc">
+      <Terms xmlns="http://schemas.microsoft.com/office/infopath/2007/PartnerControls"/>
+    </FeatureTagsTaxHTField0>
+    <MachineTranslated xmlns="4873beb7-5857-4685-be1f-d57550cc96cc">false</MachineTranslated>
+    <Providers xmlns="4873beb7-5857-4685-be1f-d57550cc96cc" xsi:nil="true"/>
+    <OriginalSourceMarket xmlns="4873beb7-5857-4685-be1f-d57550cc96cc" xsi:nil="true"/>
+    <APDescription xmlns="4873beb7-5857-4685-be1f-d57550cc96cc" xsi:nil="true"/>
+    <ContentItem xmlns="4873beb7-5857-4685-be1f-d57550cc96cc" xsi:nil="true"/>
+    <ClipArtFilename xmlns="4873beb7-5857-4685-be1f-d57550cc96cc" xsi:nil="true"/>
+    <TPInstallLocation xmlns="4873beb7-5857-4685-be1f-d57550cc96cc" xsi:nil="true"/>
+    <TimesCloned xmlns="4873beb7-5857-4685-be1f-d57550cc96cc" xsi:nil="true"/>
+    <PublishTargets xmlns="4873beb7-5857-4685-be1f-d57550cc96cc">OfficeOnlineVNext</PublishTargets>
+    <AcquiredFrom xmlns="4873beb7-5857-4685-be1f-d57550cc96cc">Internal MS</AcquiredFrom>
+    <AssetStart xmlns="4873beb7-5857-4685-be1f-d57550cc96cc">2011-11-23T17:29:00+00:00</AssetStart>
+    <FriendlyTitle xmlns="4873beb7-5857-4685-be1f-d57550cc96cc" xsi:nil="true"/>
+    <Provider xmlns="4873beb7-5857-4685-be1f-d57550cc96cc" xsi:nil="true"/>
+    <LastHandOff xmlns="4873beb7-5857-4685-be1f-d57550cc96cc" xsi:nil="true"/>
+    <TPClientViewer xmlns="4873beb7-5857-4685-be1f-d57550cc96cc" xsi:nil="true"/>
+    <TemplateStatus xmlns="4873beb7-5857-4685-be1f-d57550cc96cc">Complete</TemplateStatus>
+    <Downloads xmlns="4873beb7-5857-4685-be1f-d57550cc96cc">0</Downloads>
+    <OOCacheId xmlns="4873beb7-5857-4685-be1f-d57550cc96cc" xsi:nil="true"/>
+    <IsDeleted xmlns="4873beb7-5857-4685-be1f-d57550cc96cc">false</IsDeleted>
+    <LocPublishedDependentAssetsLookup xmlns="4873beb7-5857-4685-be1f-d57550cc96cc" xsi:nil="true"/>
+    <AssetExpire xmlns="4873beb7-5857-4685-be1f-d57550cc96cc">2029-05-12T07:00:00+00:00</AssetExpire>
+    <CSXSubmissionMarket xmlns="4873beb7-5857-4685-be1f-d57550cc96cc" xsi:nil="true"/>
+    <DSATActionTaken xmlns="4873beb7-5857-4685-be1f-d57550cc96cc" xsi:nil="true"/>
+    <SubmitterId xmlns="4873beb7-5857-4685-be1f-d57550cc96cc" xsi:nil="true"/>
+    <EditorialTags xmlns="4873beb7-5857-4685-be1f-d57550cc96cc" xsi:nil="true"/>
+    <TPExecutable xmlns="4873beb7-5857-4685-be1f-d57550cc96cc" xsi:nil="true"/>
+    <CSXSubmissionDate xmlns="4873beb7-5857-4685-be1f-d57550cc96cc" xsi:nil="true"/>
+    <CSXUpdate xmlns="4873beb7-5857-4685-be1f-d57550cc96cc">false</CSXUpdate>
+    <AssetType xmlns="4873beb7-5857-4685-be1f-d57550cc96cc">TP</AssetType>
+    <ApprovalLog xmlns="4873beb7-5857-4685-be1f-d57550cc96cc" xsi:nil="true"/>
+    <BugNumber xmlns="4873beb7-5857-4685-be1f-d57550cc96cc" xsi:nil="true"/>
+    <OriginAsset xmlns="4873beb7-5857-4685-be1f-d57550cc96cc" xsi:nil="true"/>
+    <TPComponent xmlns="4873beb7-5857-4685-be1f-d57550cc96cc" xsi:nil="true"/>
+    <Milestone xmlns="4873beb7-5857-4685-be1f-d57550cc96cc" xsi:nil="true"/>
+    <RecommendationsModifier xmlns="4873beb7-5857-4685-be1f-d57550cc96cc" xsi:nil="true"/>
+    <AssetId xmlns="4873beb7-5857-4685-be1f-d57550cc96cc">TP102787001</AssetId>
+    <PolicheckWords xmlns="4873beb7-5857-4685-be1f-d57550cc96cc" xsi:nil="true"/>
+    <TPLaunchHelpLink xmlns="4873beb7-5857-4685-be1f-d57550cc96cc" xsi:nil="true"/>
+    <IntlLocPriority xmlns="4873beb7-5857-4685-be1f-d57550cc96cc" xsi:nil="true"/>
+    <TPApplication xmlns="4873beb7-5857-4685-be1f-d57550cc96cc" xsi:nil="true"/>
+    <IntlLangReviewer xmlns="4873beb7-5857-4685-be1f-d57550cc96cc" xsi:nil="true"/>
+    <HandoffToMSDN xmlns="4873beb7-5857-4685-be1f-d57550cc96cc" xsi:nil="true"/>
+    <PlannedPubDate xmlns="4873beb7-5857-4685-be1f-d57550cc96cc" xsi:nil="true"/>
+    <CrawlForDependencies xmlns="4873beb7-5857-4685-be1f-d57550cc96cc">false</CrawlForDependencies>
+    <LocLastLocAttemptVersionLookup xmlns="4873beb7-5857-4685-be1f-d57550cc96cc">693888</LocLastLocAttemptVersionLookup>
+    <LocProcessedForHandoffsLookup xmlns="4873beb7-5857-4685-be1f-d57550cc96cc" xsi:nil="true"/>
+    <TrustLevel xmlns="4873beb7-5857-4685-be1f-d57550cc96cc">1 Microsoft Managed Content</TrustLevel>
+    <CampaignTagsTaxHTField0 xmlns="4873beb7-5857-4685-be1f-d57550cc96cc">
+      <Terms xmlns="http://schemas.microsoft.com/office/infopath/2007/PartnerControls"/>
+    </CampaignTagsTaxHTField0>
+    <TPNamespace xmlns="4873beb7-5857-4685-be1f-d57550cc96cc" xsi:nil="true"/>
+    <LocOverallPreviewStatusLookup xmlns="4873beb7-5857-4685-be1f-d57550cc96cc" xsi:nil="true"/>
+    <TaxCatchAll xmlns="4873beb7-5857-4685-be1f-d57550cc96cc"/>
+    <IsSearchable xmlns="4873beb7-5857-4685-be1f-d57550cc96cc">false</IsSearchable>
+    <TemplateTemplateType xmlns="4873beb7-5857-4685-be1f-d57550cc96cc">Word Document Template</TemplateTemplateType>
+    <Markets xmlns="4873beb7-5857-4685-be1f-d57550cc96cc"/>
+    <IntlLangReview xmlns="4873beb7-5857-4685-be1f-d57550cc96cc" xsi:nil="true"/>
+    <UAProjectedTotalWords xmlns="4873beb7-5857-4685-be1f-d57550cc96cc" xsi:nil="true"/>
+    <OutputCachingOn xmlns="4873beb7-5857-4685-be1f-d57550cc96cc">false</OutputCachingOn>
+    <AverageRating xmlns="4873beb7-5857-4685-be1f-d57550cc96cc" xsi:nil="true"/>
+    <LocMarketGroupTiers2 xmlns="4873beb7-5857-4685-be1f-d57550cc96cc" xsi:nil="true"/>
+    <APAuthor xmlns="4873beb7-5857-4685-be1f-d57550cc96cc">
+      <UserInfo>
+        <DisplayName>REDMOND\v-namall</DisplayName>
+        <AccountId>978</AccountId>
+        <AccountType/>
+      </UserInfo>
+    </APAuthor>
+    <TPCommandLine xmlns="4873beb7-5857-4685-be1f-d57550cc96cc" xsi:nil="true"/>
+    <LocManualTestRequired xmlns="4873beb7-5857-4685-be1f-d57550cc96cc">false</LocManualTestRequired>
+    <TPAppVersion xmlns="4873beb7-5857-4685-be1f-d57550cc96cc" xsi:nil="true"/>
+    <EditorialStatus xmlns="4873beb7-5857-4685-be1f-d57550cc96cc">Complete</EditorialStatus>
+    <LocProcessedForMarketsLookup xmlns="4873beb7-5857-4685-be1f-d57550cc96cc" xsi:nil="true"/>
+    <LastModifiedDateTime xmlns="4873beb7-5857-4685-be1f-d57550cc96cc" xsi:nil="true"/>
+    <TPLaunchHelpLinkType xmlns="4873beb7-5857-4685-be1f-d57550cc96cc">Template</TPLaunchHelpLinkType>
+    <ScenarioTagsTaxHTField0 xmlns="4873beb7-5857-4685-be1f-d57550cc96cc">
+      <Terms xmlns="http://schemas.microsoft.com/office/infopath/2007/PartnerControls"/>
+    </ScenarioTagsTaxHTField0>
+    <OriginalRelease xmlns="4873beb7-5857-4685-be1f-d57550cc96cc">14</OriginalRelease>
+    <LocalizationTagsTaxHTField0 xmlns="4873beb7-5857-4685-be1f-d57550cc96cc">
+      <Terms xmlns="http://schemas.microsoft.com/office/infopath/2007/PartnerControls"/>
+    </LocalizationTagsTaxHTField0>
+    <Manager xmlns="4873beb7-5857-4685-be1f-d57550cc96cc" xsi:nil="true"/>
+    <UALocRecommendation xmlns="4873beb7-5857-4685-be1f-d57550cc96cc">Localize</UALocRecommendation>
+    <LocOverallHandbackStatusLookup xmlns="4873beb7-5857-4685-be1f-d57550cc96cc" xsi:nil="true"/>
+    <ArtSampleDocs xmlns="4873beb7-5857-4685-be1f-d57550cc96cc" xsi:nil="true"/>
+    <UACurrentWords xmlns="4873beb7-5857-4685-be1f-d57550cc96cc" xsi:nil="true"/>
+    <ShowIn xmlns="4873beb7-5857-4685-be1f-d57550cc96cc">Show everywhere</ShowIn>
+    <CSXHash xmlns="4873beb7-5857-4685-be1f-d57550cc96cc" xsi:nil="true"/>
+    <VoteCount xmlns="4873beb7-5857-4685-be1f-d57550cc96cc" xsi:nil="true"/>
+    <InternalTagsTaxHTField0 xmlns="4873beb7-5857-4685-be1f-d57550cc96cc">
+      <Terms xmlns="http://schemas.microsoft.com/office/infopath/2007/PartnerControls"/>
+    </InternalTagsTaxHTField0>
+    <UANotes xmlns="4873beb7-5857-4685-be1f-d57550cc96cc" xsi:nil="true"/>
+  </documentManagement>
+</p:properties>
 </file>
 
 <file path=customXml/itemProps1.xml><?xml version="1.0" encoding="utf-8"?>
-<ds:datastoreItem xmlns:ds="http://schemas.openxmlformats.org/officeDocument/2006/customXml" ds:itemID="{7FBDB1CC-CEFB-4E46-8174-1F0AA0D30B24}">
+<ds:datastoreItem xmlns:ds="http://schemas.openxmlformats.org/officeDocument/2006/customXml" ds:itemID="{C01C3C56-10DB-49F7-B061-44D8728D078A}">
   <ds:schemaRefs>
-    <ds:schemaRef ds:uri="http://schemas.microsoft.com/office/2006/metadata/properties"/>
-    <ds:schemaRef ds:uri="http://schemas.microsoft.com/office/infopath/2007/PartnerControls"/>
-    <ds:schemaRef ds:uri="4873beb7-5857-4685-be1f-d57550cc96cc"/>
+    <ds:schemaRef ds:uri="http://schemas.microsoft.com/sharepoint/v3/contenttype/forms"/>
   </ds:schemaRefs>
 </ds:datastoreItem>
 </file>
@@ -8299,9 +8842,11 @@
 </file>
 
 <file path=customXml/itemProps3.xml><?xml version="1.0" encoding="utf-8"?>
-<ds:datastoreItem xmlns:ds="http://schemas.openxmlformats.org/officeDocument/2006/customXml" ds:itemID="{C01C3C56-10DB-49F7-B061-44D8728D078A}">
+<ds:datastoreItem xmlns:ds="http://schemas.openxmlformats.org/officeDocument/2006/customXml" ds:itemID="{7FBDB1CC-CEFB-4E46-8174-1F0AA0D30B24}">
   <ds:schemaRefs>
-    <ds:schemaRef ds:uri="http://schemas.microsoft.com/sharepoint/v3/contenttype/forms"/>
+    <ds:schemaRef ds:uri="http://schemas.microsoft.com/office/2006/metadata/properties"/>
+    <ds:schemaRef ds:uri="http://schemas.microsoft.com/office/infopath/2007/PartnerControls"/>
+    <ds:schemaRef ds:uri="4873beb7-5857-4685-be1f-d57550cc96cc"/>
   </ds:schemaRefs>
 </ds:datastoreItem>
 </file>
</xml_diff>